<commit_message>
Todo list and Code inspection Release
</commit_message>
<xml_diff>
--- a/CodeInspection/CodeInspectionDocument.docx
+++ b/CodeInspection/CodeInspectionDocument.docx
@@ -166,7 +166,15 @@
           <w:noProof/>
           <w:lang w:val="en-GB"/>
         </w:rPr>
-        <w:t>(01/02/2017)</w:t>
+        <w:t>(03</w:t>
+      </w:r>
+      <w:r>
+        <w:rPr>
+          <w:i/>
+          <w:noProof/>
+          <w:lang w:val="en-GB"/>
+        </w:rPr>
+        <w:t>/02/2017)</w:t>
       </w:r>
     </w:p>
     <w:p>
@@ -332,7 +340,7 @@
               <w:smallCaps w:val="0"/>
               <w:color w:val="auto"/>
               <w:spacing w:val="0"/>
-              <w:lang w:val="en-GB" w:eastAsia="ja-JP"/>
+              <w:lang w:eastAsia="ja-JP"/>
             </w:rPr>
           </w:pPr>
           <w:r>
@@ -357,47 +365,24 @@
             <w:rPr>
               <w:lang w:val="en-GB"/>
             </w:rPr>
-            <w:t>CLASSES</w:t>
+            <w:t>ASSIGNED CLASSES</w:t>
           </w:r>
           <w:r>
-            <w:rPr>
-              <w:lang w:val="en-GB"/>
-            </w:rPr>
             <w:tab/>
           </w:r>
           <w:r>
-            <w:rPr>
-              <w:lang w:val="en-GB"/>
-            </w:rPr>
             <w:fldChar w:fldCharType="begin"/>
           </w:r>
           <w:r>
-            <w:rPr>
-              <w:lang w:val="en-GB"/>
-            </w:rPr>
-            <w:instrText xml:space="preserve"> PAGEREF _Toc347437464 \h </w:instrText>
+            <w:instrText xml:space="preserve"> PAGEREF _Toc347913743 \h </w:instrText>
           </w:r>
           <w:r>
-            <w:rPr>
-              <w:lang w:val="en-GB"/>
-            </w:rPr>
-          </w:r>
-          <w:r>
-            <w:rPr>
-              <w:lang w:val="en-GB"/>
-            </w:rPr>
             <w:fldChar w:fldCharType="separate"/>
           </w:r>
           <w:r>
-            <w:rPr>
-              <w:lang w:val="en-GB"/>
-            </w:rPr>
             <w:t>3</w:t>
           </w:r>
           <w:r>
-            <w:rPr>
-              <w:lang w:val="en-GB"/>
-            </w:rPr>
             <w:fldChar w:fldCharType="end"/>
           </w:r>
         </w:p>
@@ -410,7 +395,7 @@
               <w:smallCaps w:val="0"/>
               <w:color w:val="auto"/>
               <w:spacing w:val="0"/>
-              <w:lang w:val="en-GB" w:eastAsia="ja-JP"/>
+              <w:lang w:eastAsia="ja-JP"/>
             </w:rPr>
           </w:pPr>
           <w:r>
@@ -420,44 +405,200 @@
             <w:t>FUNCTIONAL ROLES</w:t>
           </w:r>
           <w:r>
-            <w:rPr>
-              <w:lang w:val="en-GB"/>
-            </w:rPr>
             <w:tab/>
           </w:r>
+          <w:r>
+            <w:fldChar w:fldCharType="begin"/>
+          </w:r>
+          <w:r>
+            <w:instrText xml:space="preserve"> PAGEREF _Toc347913744 \h </w:instrText>
+          </w:r>
+          <w:r>
+            <w:fldChar w:fldCharType="separate"/>
+          </w:r>
+          <w:r>
+            <w:t>4</w:t>
+          </w:r>
+          <w:r>
+            <w:fldChar w:fldCharType="end"/>
+          </w:r>
+        </w:p>
+        <w:p>
+          <w:pPr>
+            <w:pStyle w:val="Sommario2"/>
+            <w:rPr>
+              <w:rFonts w:asciiTheme="minorHAnsi" w:hAnsiTheme="minorHAnsi" w:cstheme="minorBidi"/>
+              <w:b w:val="0"/>
+              <w:color w:val="auto"/>
+              <w:sz w:val="24"/>
+              <w:szCs w:val="24"/>
+              <w:lang w:eastAsia="ja-JP"/>
+            </w:rPr>
+          </w:pPr>
           <w:r>
             <w:rPr>
               <w:lang w:val="en-GB"/>
             </w:rPr>
+            <w:t>Overall OFBiz description:</w:t>
+          </w:r>
+          <w:r>
+            <w:tab/>
+          </w:r>
+          <w:r>
             <w:fldChar w:fldCharType="begin"/>
           </w:r>
+          <w:r>
+            <w:instrText xml:space="preserve"> PAGEREF _Toc347913745 \h </w:instrText>
+          </w:r>
+          <w:r>
+            <w:fldChar w:fldCharType="separate"/>
+          </w:r>
+          <w:r>
+            <w:t>4</w:t>
+          </w:r>
+          <w:r>
+            <w:fldChar w:fldCharType="end"/>
+          </w:r>
+        </w:p>
+        <w:p>
+          <w:pPr>
+            <w:pStyle w:val="Sommario2"/>
+            <w:rPr>
+              <w:rFonts w:asciiTheme="minorHAnsi" w:hAnsiTheme="minorHAnsi" w:cstheme="minorBidi"/>
+              <w:b w:val="0"/>
+              <w:color w:val="auto"/>
+              <w:sz w:val="24"/>
+              <w:szCs w:val="24"/>
+              <w:lang w:eastAsia="ja-JP"/>
+            </w:rPr>
+          </w:pPr>
           <w:r>
             <w:rPr>
               <w:lang w:val="en-GB"/>
             </w:rPr>
-            <w:instrText xml:space="preserve"> PAGEREF _Toc347437465 \h </w:instrText>
+            <w:t>Roles description:</w:t>
           </w:r>
+          <w:r>
+            <w:tab/>
+          </w:r>
+          <w:r>
+            <w:fldChar w:fldCharType="begin"/>
+          </w:r>
+          <w:r>
+            <w:instrText xml:space="preserve"> PAGEREF _Toc347913746 \h </w:instrText>
+          </w:r>
+          <w:r>
+            <w:fldChar w:fldCharType="separate"/>
+          </w:r>
+          <w:r>
+            <w:t>4</w:t>
+          </w:r>
+          <w:r>
+            <w:fldChar w:fldCharType="end"/>
+          </w:r>
+          <w:bookmarkStart w:id="0" w:name="_GoBack"/>
+          <w:bookmarkEnd w:id="0"/>
+        </w:p>
+        <w:p>
+          <w:pPr>
+            <w:pStyle w:val="Sommario3"/>
+            <w:rPr>
+              <w:rFonts w:asciiTheme="minorHAnsi" w:hAnsiTheme="minorHAnsi" w:cstheme="minorBidi"/>
+              <w:color w:val="auto"/>
+              <w:sz w:val="24"/>
+              <w:szCs w:val="24"/>
+              <w:lang w:val="it-IT" w:eastAsia="ja-JP"/>
+            </w:rPr>
+          </w:pPr>
+          <w:r>
+            <w:t>ProductConfigWrapper.java</w:t>
+          </w:r>
+          <w:r>
+            <w:tab/>
+          </w:r>
+          <w:r>
+            <w:fldChar w:fldCharType="begin"/>
+          </w:r>
+          <w:r>
+            <w:instrText xml:space="preserve"> PAGEREF _Toc347913747 \h </w:instrText>
+          </w:r>
+          <w:r>
+            <w:fldChar w:fldCharType="separate"/>
+          </w:r>
+          <w:r>
+            <w:t>4</w:t>
+          </w:r>
+          <w:r>
+            <w:fldChar w:fldCharType="end"/>
+          </w:r>
+        </w:p>
+        <w:p>
+          <w:pPr>
+            <w:pStyle w:val="Sommario3"/>
+            <w:rPr>
+              <w:rFonts w:asciiTheme="minorHAnsi" w:hAnsiTheme="minorHAnsi" w:cstheme="minorBidi"/>
+              <w:color w:val="auto"/>
+              <w:sz w:val="24"/>
+              <w:szCs w:val="24"/>
+              <w:lang w:val="it-IT" w:eastAsia="ja-JP"/>
+            </w:rPr>
+          </w:pPr>
+          <w:r>
+            <w:t>OrderMapList.java</w:t>
+          </w:r>
+          <w:r>
+            <w:tab/>
+          </w:r>
+          <w:r>
+            <w:fldChar w:fldCharType="begin"/>
+          </w:r>
+          <w:r>
+            <w:instrText xml:space="preserve"> PAGEREF _Toc347913748 \h </w:instrText>
+          </w:r>
+          <w:r>
+            <w:fldChar w:fldCharType="separate"/>
+          </w:r>
+          <w:r>
+            <w:t>6</w:t>
+          </w:r>
+          <w:r>
+            <w:fldChar w:fldCharType="end"/>
+          </w:r>
+        </w:p>
+        <w:p>
+          <w:pPr>
+            <w:pStyle w:val="Sommario2"/>
+            <w:rPr>
+              <w:rFonts w:asciiTheme="minorHAnsi" w:hAnsiTheme="minorHAnsi" w:cstheme="minorBidi"/>
+              <w:b w:val="0"/>
+              <w:color w:val="auto"/>
+              <w:sz w:val="24"/>
+              <w:szCs w:val="24"/>
+              <w:lang w:eastAsia="ja-JP"/>
+            </w:rPr>
+          </w:pPr>
           <w:r>
             <w:rPr>
               <w:lang w:val="en-GB"/>
             </w:rPr>
+            <w:t>References:</w:t>
           </w:r>
           <w:r>
-            <w:rPr>
-              <w:lang w:val="en-GB"/>
-            </w:rPr>
+            <w:tab/>
+          </w:r>
+          <w:r>
+            <w:fldChar w:fldCharType="begin"/>
+          </w:r>
+          <w:r>
+            <w:instrText xml:space="preserve"> PAGEREF _Toc347913749 \h </w:instrText>
+          </w:r>
+          <w:r>
             <w:fldChar w:fldCharType="separate"/>
           </w:r>
           <w:r>
-            <w:rPr>
-              <w:lang w:val="en-GB"/>
-            </w:rPr>
-            <w:t>3</w:t>
+            <w:t>6</w:t>
           </w:r>
           <w:r>
-            <w:rPr>
-              <w:lang w:val="en-GB"/>
-            </w:rPr>
             <w:fldChar w:fldCharType="end"/>
           </w:r>
         </w:p>
@@ -470,7 +611,7 @@
               <w:smallCaps w:val="0"/>
               <w:color w:val="auto"/>
               <w:spacing w:val="0"/>
-              <w:lang w:val="en-GB" w:eastAsia="ja-JP"/>
+              <w:lang w:eastAsia="ja-JP"/>
             </w:rPr>
           </w:pPr>
           <w:r>
@@ -480,44 +621,95 @@
             <w:t>LIST OF ISSUES</w:t>
           </w:r>
           <w:r>
-            <w:rPr>
-              <w:lang w:val="en-GB"/>
-            </w:rPr>
             <w:tab/>
           </w:r>
+          <w:r>
+            <w:fldChar w:fldCharType="begin"/>
+          </w:r>
+          <w:r>
+            <w:instrText xml:space="preserve"> PAGEREF _Toc347913750 \h </w:instrText>
+          </w:r>
+          <w:r>
+            <w:fldChar w:fldCharType="separate"/>
+          </w:r>
+          <w:r>
+            <w:t>7</w:t>
+          </w:r>
+          <w:r>
+            <w:fldChar w:fldCharType="end"/>
+          </w:r>
+        </w:p>
+        <w:p>
+          <w:pPr>
+            <w:pStyle w:val="Sommario2"/>
+            <w:rPr>
+              <w:rFonts w:asciiTheme="minorHAnsi" w:hAnsiTheme="minorHAnsi" w:cstheme="minorBidi"/>
+              <w:b w:val="0"/>
+              <w:color w:val="auto"/>
+              <w:sz w:val="24"/>
+              <w:szCs w:val="24"/>
+              <w:lang w:eastAsia="ja-JP"/>
+            </w:rPr>
+          </w:pPr>
           <w:r>
             <w:rPr>
               <w:lang w:val="en-GB"/>
             </w:rPr>
+            <w:t>OrderMapList.java</w:t>
+          </w:r>
+          <w:r>
+            <w:tab/>
+          </w:r>
+          <w:r>
             <w:fldChar w:fldCharType="begin"/>
           </w:r>
+          <w:r>
+            <w:instrText xml:space="preserve"> PAGEREF _Toc347913751 \h </w:instrText>
+          </w:r>
+          <w:r>
+            <w:fldChar w:fldCharType="separate"/>
+          </w:r>
+          <w:r>
+            <w:t>7</w:t>
+          </w:r>
+          <w:r>
+            <w:fldChar w:fldCharType="end"/>
+          </w:r>
+        </w:p>
+        <w:p>
+          <w:pPr>
+            <w:pStyle w:val="Sommario2"/>
+            <w:rPr>
+              <w:rFonts w:asciiTheme="minorHAnsi" w:hAnsiTheme="minorHAnsi" w:cstheme="minorBidi"/>
+              <w:b w:val="0"/>
+              <w:color w:val="auto"/>
+              <w:sz w:val="24"/>
+              <w:szCs w:val="24"/>
+              <w:lang w:eastAsia="ja-JP"/>
+            </w:rPr>
+          </w:pPr>
           <w:r>
             <w:rPr>
               <w:lang w:val="en-GB"/>
             </w:rPr>
-            <w:instrText xml:space="preserve"> PAGEREF _Toc347437466 \h </w:instrText>
+            <w:t>ProductConfigWorker.java</w:t>
           </w:r>
           <w:r>
-            <w:rPr>
-              <w:lang w:val="en-GB"/>
-            </w:rPr>
+            <w:tab/>
           </w:r>
           <w:r>
-            <w:rPr>
-              <w:lang w:val="en-GB"/>
-            </w:rPr>
+            <w:fldChar w:fldCharType="begin"/>
+          </w:r>
+          <w:r>
+            <w:instrText xml:space="preserve"> PAGEREF _Toc347913752 \h </w:instrText>
+          </w:r>
+          <w:r>
             <w:fldChar w:fldCharType="separate"/>
           </w:r>
           <w:r>
-            <w:rPr>
-              <w:lang w:val="en-GB"/>
-            </w:rPr>
-            <w:t>4</w:t>
+            <w:t>8</w:t>
           </w:r>
           <w:r>
-            <w:rPr>
-              <w:lang w:val="en-GB"/>
-            </w:rPr>
             <w:fldChar w:fldCharType="end"/>
           </w:r>
         </w:p>
@@ -530,7 +722,7 @@
               <w:smallCaps w:val="0"/>
               <w:color w:val="auto"/>
               <w:spacing w:val="0"/>
-              <w:lang w:val="en-GB" w:eastAsia="ja-JP"/>
+              <w:lang w:eastAsia="ja-JP"/>
             </w:rPr>
           </w:pPr>
           <w:r>
@@ -540,44 +732,21 @@
             <w:t>OTHER PROBLEMS</w:t>
           </w:r>
           <w:r>
-            <w:rPr>
-              <w:lang w:val="en-GB"/>
-            </w:rPr>
             <w:tab/>
           </w:r>
           <w:r>
-            <w:rPr>
-              <w:lang w:val="en-GB"/>
-            </w:rPr>
             <w:fldChar w:fldCharType="begin"/>
           </w:r>
           <w:r>
-            <w:rPr>
-              <w:lang w:val="en-GB"/>
-            </w:rPr>
-            <w:instrText xml:space="preserve"> PAGEREF _Toc347437467 \h </w:instrText>
+            <w:instrText xml:space="preserve"> PAGEREF _Toc347913753 \h </w:instrText>
           </w:r>
           <w:r>
-            <w:rPr>
-              <w:lang w:val="en-GB"/>
-            </w:rPr>
-          </w:r>
-          <w:r>
-            <w:rPr>
-              <w:lang w:val="en-GB"/>
-            </w:rPr>
             <w:fldChar w:fldCharType="separate"/>
           </w:r>
           <w:r>
-            <w:rPr>
-              <w:lang w:val="en-GB"/>
-            </w:rPr>
-            <w:t>4</w:t>
+            <w:t>9</w:t>
           </w:r>
           <w:r>
-            <w:rPr>
-              <w:lang w:val="en-GB"/>
-            </w:rPr>
             <w:fldChar w:fldCharType="end"/>
           </w:r>
         </w:p>
@@ -646,7 +815,6 @@
           <w:lang w:val="en-GB"/>
         </w:rPr>
       </w:pPr>
-      <w:bookmarkStart w:id="0" w:name="_Toc347437464"/>
       <w:r>
         <w:rPr>
           <w:rStyle w:val="Titolodellibro"/>
@@ -801,6 +969,7 @@
           <w:lang w:val="en-GB"/>
         </w:rPr>
       </w:pPr>
+      <w:bookmarkStart w:id="1" w:name="_Toc347913743"/>
       <w:r>
         <w:rPr>
           <w:rStyle w:val="Titolodellibro"/>
@@ -823,7 +992,7 @@
         </w:rPr>
         <w:t>CLASSES</w:t>
       </w:r>
-      <w:bookmarkEnd w:id="0"/>
+      <w:bookmarkEnd w:id="1"/>
     </w:p>
     <w:p>
       <w:pPr>
@@ -980,21 +1149,37 @@
     </w:p>
     <w:p>
       <w:pPr>
+        <w:rPr>
+          <w:noProof/>
+          <w:lang w:val="en-GB"/>
+        </w:rPr>
+      </w:pPr>
+      <w:r>
+        <w:rPr>
+          <w:noProof/>
+          <w:lang w:val="en-GB"/>
+        </w:rPr>
+        <w:br w:type="page"/>
+      </w:r>
+    </w:p>
+    <w:p>
+      <w:pPr>
         <w:pStyle w:val="Titolo1"/>
         <w:rPr>
           <w:noProof/>
           <w:lang w:val="en-GB"/>
         </w:rPr>
       </w:pPr>
-      <w:bookmarkStart w:id="1" w:name="_Toc347437465"/>
-      <w:r>
-        <w:rPr>
-          <w:noProof/>
-          <w:lang w:val="en-GB"/>
-        </w:rPr>
+      <w:bookmarkStart w:id="2" w:name="_Toc347913744"/>
+      <w:r>
+        <w:rPr>
+          <w:noProof/>
+          <w:lang w:val="en-GB"/>
+        </w:rPr>
+        <w:lastRenderedPageBreak/>
         <w:t>FUNCTIONAL ROLES</w:t>
       </w:r>
-      <w:bookmarkEnd w:id="1"/>
+      <w:bookmarkEnd w:id="2"/>
     </w:p>
     <w:p>
       <w:pPr>
@@ -1011,6 +1196,7 @@
           <w:lang w:val="en-GB"/>
         </w:rPr>
       </w:pPr>
+      <w:bookmarkStart w:id="3" w:name="_Toc347913745"/>
       <w:r>
         <w:rPr>
           <w:lang w:val="en-GB"/>
@@ -1031,6 +1217,7 @@
         </w:rPr>
         <w:t xml:space="preserve"> description:</w:t>
       </w:r>
+      <w:bookmarkEnd w:id="3"/>
     </w:p>
     <w:p>
       <w:pPr>
@@ -1129,71 +1316,1223 @@
     <w:p>
       <w:pPr>
         <w:pStyle w:val="Normal1"/>
-        <w:rPr>
-          <w:lang w:val="en-GB"/>
-        </w:rPr>
-      </w:pPr>
+        <w:jc w:val="both"/>
+        <w:rPr>
+          <w:lang w:val="en-GB"/>
+        </w:rPr>
+      </w:pPr>
+      <w:proofErr w:type="spellStart"/>
+      <w:r>
+        <w:rPr>
+          <w:lang w:val="en-GB"/>
+        </w:rPr>
+        <w:t>OFBiz</w:t>
+      </w:r>
+      <w:proofErr w:type="spellEnd"/>
+      <w:r>
+        <w:rPr>
+          <w:lang w:val="en-GB"/>
+        </w:rPr>
+        <w:t xml:space="preserve"> is built on a framework that supports all the components provided. </w:t>
+      </w:r>
     </w:p>
     <w:p>
       <w:pPr>
         <w:pStyle w:val="Normal1"/>
-        <w:rPr>
-          <w:lang w:val="en-GB"/>
-        </w:rPr>
-      </w:pPr>
+        <w:jc w:val="both"/>
+        <w:rPr>
+          <w:lang w:val="en-GB"/>
+        </w:rPr>
+      </w:pPr>
+      <w:r>
+        <w:rPr>
+          <w:lang w:val="en-GB"/>
+        </w:rPr>
+        <w:t>The overall architecture can be divided in 3 layers:</w:t>
+      </w:r>
     </w:p>
     <w:p>
       <w:pPr>
         <w:pStyle w:val="Normal1"/>
-        <w:rPr>
-          <w:lang w:val="en-GB"/>
-        </w:rPr>
-      </w:pPr>
+        <w:numPr>
+          <w:ilvl w:val="0"/>
+          <w:numId w:val="26"/>
+        </w:numPr>
+        <w:jc w:val="both"/>
+        <w:rPr>
+          <w:u w:val="single"/>
+          <w:lang w:val="en-GB"/>
+        </w:rPr>
+      </w:pPr>
+      <w:r>
+        <w:rPr>
+          <w:u w:val="single"/>
+          <w:lang w:val="en-GB"/>
+        </w:rPr>
+        <w:t>Presentation layer</w:t>
+      </w:r>
+      <w:r>
+        <w:rPr>
+          <w:lang w:val="en-GB"/>
+        </w:rPr>
+        <w:t xml:space="preserve"> </w:t>
+      </w:r>
+      <w:r>
+        <w:rPr>
+          <w:lang w:val="en-GB"/>
+        </w:rPr>
+        <w:t>for</w:t>
+      </w:r>
+      <w:r>
+        <w:rPr>
+          <w:lang w:val="en-GB"/>
+        </w:rPr>
+        <w:t xml:space="preserve"> the client side, which deals with the rendering of </w:t>
+      </w:r>
+      <w:proofErr w:type="spellStart"/>
+      <w:r>
+        <w:rPr>
+          <w:lang w:val="en-GB"/>
+        </w:rPr>
+        <w:t>OFBiz</w:t>
+      </w:r>
+      <w:proofErr w:type="spellEnd"/>
+      <w:r>
+        <w:rPr>
+          <w:lang w:val="en-GB"/>
+        </w:rPr>
+        <w:t xml:space="preserve"> pages;</w:t>
+      </w:r>
     </w:p>
     <w:p>
       <w:pPr>
         <w:pStyle w:val="Normal1"/>
-        <w:rPr>
-          <w:lang w:val="en-GB"/>
-        </w:rPr>
-      </w:pPr>
+        <w:numPr>
+          <w:ilvl w:val="0"/>
+          <w:numId w:val="26"/>
+        </w:numPr>
+        <w:jc w:val="both"/>
+        <w:rPr>
+          <w:u w:val="single"/>
+          <w:lang w:val="en-GB"/>
+        </w:rPr>
+      </w:pPr>
+      <w:r>
+        <w:rPr>
+          <w:u w:val="single"/>
+          <w:lang w:val="en-GB"/>
+        </w:rPr>
+        <w:t>Business layer</w:t>
+      </w:r>
+      <w:r>
+        <w:rPr>
+          <w:lang w:val="en-GB"/>
+        </w:rPr>
+        <w:t>, which defines and implements services provided to the users</w:t>
+      </w:r>
     </w:p>
     <w:p>
       <w:pPr>
         <w:pStyle w:val="Normal1"/>
-        <w:rPr>
-          <w:lang w:val="en-GB"/>
-        </w:rPr>
-      </w:pPr>
-    </w:p>
-    <w:p>
-      <w:pPr>
-        <w:rPr>
-          <w:b/>
-          <w:noProof/>
-          <w:lang w:val="en-GB"/>
-        </w:rPr>
-      </w:pPr>
-      <w:r>
-        <w:rPr>
-          <w:b/>
+        <w:numPr>
+          <w:ilvl w:val="0"/>
+          <w:numId w:val="26"/>
+        </w:numPr>
+        <w:jc w:val="both"/>
+        <w:rPr>
+          <w:u w:val="single"/>
+          <w:lang w:val="en-GB"/>
+        </w:rPr>
+      </w:pPr>
+      <w:r>
+        <w:rPr>
+          <w:u w:val="single"/>
+          <w:lang w:val="en-GB"/>
+        </w:rPr>
+        <w:t>Data layer</w:t>
+      </w:r>
+      <w:r>
+        <w:rPr>
+          <w:lang w:val="en-GB"/>
+        </w:rPr>
+        <w:t xml:space="preserve">, which is the component </w:t>
+      </w:r>
+      <w:r>
+        <w:rPr>
+          <w:lang w:val="en-GB"/>
+        </w:rPr>
+        <w:t>responsible for the data access. It is placed between the Business Layer and the database.</w:t>
+      </w:r>
+    </w:p>
+    <w:p>
+      <w:pPr>
+        <w:pStyle w:val="Normal1"/>
+        <w:rPr>
+          <w:lang w:val="en-GB"/>
+        </w:rPr>
+      </w:pPr>
+    </w:p>
+    <w:p>
+      <w:pPr>
+        <w:pStyle w:val="Normal1"/>
+        <w:rPr>
+          <w:lang w:val="en-GB"/>
+        </w:rPr>
+      </w:pPr>
+    </w:p>
+    <w:p>
+      <w:pPr>
+        <w:pStyle w:val="Titolo2"/>
+        <w:rPr>
+          <w:lang w:val="en-GB"/>
+        </w:rPr>
+      </w:pPr>
+      <w:bookmarkStart w:id="4" w:name="_Toc347913746"/>
+      <w:r>
+        <w:rPr>
+          <w:lang w:val="en-GB"/>
+        </w:rPr>
+        <w:t>Roles</w:t>
+      </w:r>
+      <w:r>
+        <w:rPr>
+          <w:lang w:val="en-GB"/>
+        </w:rPr>
+        <w:t xml:space="preserve"> description:</w:t>
+      </w:r>
+      <w:bookmarkEnd w:id="4"/>
+    </w:p>
+    <w:p>
+      <w:pPr>
+        <w:pStyle w:val="Normal1"/>
+        <w:rPr>
+          <w:lang w:val="en-GB"/>
+        </w:rPr>
+      </w:pPr>
+    </w:p>
+    <w:p>
+      <w:pPr>
+        <w:pStyle w:val="Titolo3"/>
+        <w:rPr>
+          <w:noProof/>
+          <w:lang w:val="en-GB"/>
+        </w:rPr>
+      </w:pPr>
+      <w:bookmarkStart w:id="5" w:name="_Toc347913747"/>
+      <w:r>
+        <w:rPr>
+          <w:noProof/>
+          <w:lang w:val="en-GB"/>
+        </w:rPr>
+        <w:t>ProductConfigWrapper.java</w:t>
+      </w:r>
+      <w:bookmarkEnd w:id="5"/>
+    </w:p>
+    <w:p>
+      <w:pPr>
+        <w:rPr>
+          <w:noProof/>
+          <w:lang w:val="en-GB"/>
+        </w:rPr>
+      </w:pPr>
+    </w:p>
+    <w:p>
+      <w:pPr>
+        <w:jc w:val="both"/>
+        <w:rPr>
+          <w:noProof/>
+          <w:lang w:val="en-GB"/>
+        </w:rPr>
+      </w:pPr>
+      <w:r>
+        <w:rPr>
+          <w:noProof/>
+          <w:lang w:val="en-GB"/>
+        </w:rPr>
+        <w:t>Th</w:t>
+      </w:r>
+      <w:r>
+        <w:rPr>
+          <w:noProof/>
+          <w:lang w:val="en-GB"/>
+        </w:rPr>
+        <w:t xml:space="preserve">is </w:t>
+      </w:r>
+      <w:r>
+        <w:rPr>
+          <w:noProof/>
+          <w:lang w:val="en-GB"/>
+        </w:rPr>
+        <w:t xml:space="preserve">class represents a component that was made ad hoc </w:t>
+      </w:r>
+      <w:r>
+        <w:rPr>
+          <w:noProof/>
+          <w:lang w:val="en-GB"/>
+        </w:rPr>
+        <w:t>to</w:t>
+      </w:r>
+      <w:r>
+        <w:rPr>
+          <w:noProof/>
+          <w:lang w:val="en-GB"/>
+        </w:rPr>
+        <w:t xml:space="preserve"> handl</w:t>
+      </w:r>
+      <w:r>
+        <w:rPr>
+          <w:noProof/>
+          <w:lang w:val="en-GB"/>
+        </w:rPr>
+        <w:t>e</w:t>
+      </w:r>
+      <w:r>
+        <w:rPr>
+          <w:noProof/>
+          <w:lang w:val="en-GB"/>
+        </w:rPr>
+        <w:t xml:space="preserve"> the instances of </w:t>
+      </w:r>
+      <w:r>
+        <w:rPr>
+          <w:noProof/>
+          <w:lang w:val="en-GB"/>
+        </w:rPr>
+        <w:t xml:space="preserve">the </w:t>
+      </w:r>
+      <w:r>
+        <w:rPr>
+          <w:noProof/>
+          <w:lang w:val="en-GB"/>
+        </w:rPr>
+        <w:t>ProductConfigWrapper Class.</w:t>
+      </w:r>
+      <w:r>
+        <w:rPr>
+          <w:noProof/>
+          <w:lang w:val="en-GB"/>
+        </w:rPr>
+        <w:t xml:space="preserve"> </w:t>
+      </w:r>
+      <w:r>
+        <w:rPr>
+          <w:noProof/>
+          <w:lang w:val="en-GB"/>
+        </w:rPr>
+        <w:t>A ProductConfigWrapper is an object associated to a product</w:t>
+      </w:r>
+      <w:r>
+        <w:rPr>
+          <w:noProof/>
+          <w:lang w:val="en-GB"/>
+        </w:rPr>
+        <w:t xml:space="preserve"> of a generic e-commerce platform</w:t>
+      </w:r>
+      <w:r>
+        <w:rPr>
+          <w:noProof/>
+          <w:lang w:val="en-GB"/>
+        </w:rPr>
+        <w:t xml:space="preserve">, that contains derived informations about it depending </w:t>
+      </w:r>
+      <w:r>
+        <w:rPr>
+          <w:noProof/>
+          <w:lang w:val="en-GB"/>
+        </w:rPr>
+        <w:t>on</w:t>
+      </w:r>
+      <w:r>
+        <w:rPr>
+          <w:noProof/>
+          <w:lang w:val="en-GB"/>
+        </w:rPr>
+        <w:t xml:space="preserve"> the</w:t>
+      </w:r>
+      <w:r>
+        <w:rPr>
+          <w:noProof/>
+          <w:lang w:val="en-GB"/>
+        </w:rPr>
+        <w:t xml:space="preserve"> client</w:t>
+      </w:r>
+      <w:r>
+        <w:rPr>
+          <w:noProof/>
+          <w:lang w:val="en-GB"/>
+        </w:rPr>
+        <w:t xml:space="preserve"> request, for example the productStoreId, the currency, the catalogId, the productStoreId etc.</w:t>
+      </w:r>
+    </w:p>
+    <w:p>
+      <w:pPr>
+        <w:jc w:val="both"/>
+        <w:rPr>
+          <w:noProof/>
+          <w:lang w:val="en-GB"/>
+        </w:rPr>
+      </w:pPr>
+    </w:p>
+    <w:p>
+      <w:pPr>
+        <w:jc w:val="both"/>
+        <w:rPr>
+          <w:noProof/>
+          <w:lang w:val="en-GB"/>
+        </w:rPr>
+      </w:pPr>
+      <w:r>
+        <w:rPr>
+          <w:noProof/>
+          <w:lang w:val="en-GB"/>
+        </w:rPr>
+        <w:t xml:space="preserve">This class contains 4 methods that coincides with the main operations that are </w:t>
+      </w:r>
+      <w:r>
+        <w:rPr>
+          <w:noProof/>
+          <w:lang w:val="en-GB"/>
+        </w:rPr>
+        <w:t>performed</w:t>
+      </w:r>
+      <w:r>
+        <w:rPr>
+          <w:noProof/>
+          <w:lang w:val="en-GB"/>
+        </w:rPr>
+        <w:t xml:space="preserve"> on a ProductConfigWrapper instance. They are:</w:t>
+      </w:r>
+    </w:p>
+    <w:p>
+      <w:pPr>
+        <w:jc w:val="both"/>
+        <w:rPr>
+          <w:noProof/>
+          <w:lang w:val="en-GB"/>
+        </w:rPr>
+      </w:pPr>
+    </w:p>
+    <w:p>
+      <w:pPr>
+        <w:pStyle w:val="Paragrafoelenco"/>
+        <w:numPr>
+          <w:ilvl w:val="0"/>
+          <w:numId w:val="27"/>
+        </w:numPr>
+        <w:rPr>
+          <w:noProof/>
+          <w:lang w:val="en-GB"/>
+        </w:rPr>
+      </w:pPr>
+      <w:r>
+        <w:rPr>
+          <w:noProof/>
+          <w:lang w:val="en-GB"/>
+        </w:rPr>
+        <w:t xml:space="preserve">getProductConfigWrapper(String </w:t>
+      </w:r>
+      <w:r>
+        <w:rPr>
+          <w:i/>
+          <w:noProof/>
+          <w:lang w:val="en-GB"/>
+        </w:rPr>
+        <w:t>productId</w:t>
+      </w:r>
+      <w:r>
+        <w:rPr>
+          <w:noProof/>
+          <w:lang w:val="en-GB"/>
+        </w:rPr>
+        <w:t xml:space="preserve">, String </w:t>
+      </w:r>
+      <w:r>
+        <w:rPr>
+          <w:i/>
+          <w:noProof/>
+          <w:lang w:val="en-GB"/>
+        </w:rPr>
+        <w:t>currencyUomId</w:t>
+      </w:r>
+      <w:r>
+        <w:rPr>
+          <w:noProof/>
+          <w:lang w:val="en-GB"/>
+        </w:rPr>
+        <w:t>,</w:t>
+      </w:r>
+      <w:r>
+        <w:rPr>
+          <w:noProof/>
+          <w:lang w:val="en-GB"/>
+        </w:rPr>
+        <w:tab/>
+      </w:r>
+      <w:r>
+        <w:rPr>
+          <w:noProof/>
+          <w:lang w:val="en-GB"/>
+        </w:rPr>
+        <w:tab/>
+      </w:r>
+      <w:r>
+        <w:rPr>
+          <w:noProof/>
+          <w:lang w:val="en-GB"/>
+        </w:rPr>
+        <w:tab/>
+      </w:r>
+      <w:r>
+        <w:rPr>
+          <w:noProof/>
+          <w:lang w:val="en-GB"/>
+        </w:rPr>
+        <w:tab/>
+      </w:r>
+      <w:r>
+        <w:rPr>
+          <w:noProof/>
+          <w:lang w:val="en-GB"/>
+        </w:rPr>
+        <w:tab/>
+      </w:r>
+      <w:r>
+        <w:rPr>
+          <w:noProof/>
+          <w:lang w:val="en-GB"/>
+        </w:rPr>
+        <w:tab/>
+      </w:r>
+      <w:r>
+        <w:rPr>
+          <w:noProof/>
+          <w:lang w:val="en-GB"/>
+        </w:rPr>
+        <w:t xml:space="preserve">HttpServletRequest </w:t>
+      </w:r>
+      <w:r>
+        <w:rPr>
+          <w:i/>
+          <w:noProof/>
+          <w:lang w:val="en-GB"/>
+        </w:rPr>
+        <w:t>request</w:t>
+      </w:r>
+      <w:r>
+        <w:rPr>
+          <w:noProof/>
+          <w:lang w:val="en-GB"/>
+        </w:rPr>
+        <w:t>)</w:t>
+      </w:r>
+    </w:p>
+    <w:p>
+      <w:pPr>
+        <w:rPr>
+          <w:noProof/>
+          <w:lang w:val="en-GB"/>
+        </w:rPr>
+      </w:pPr>
+    </w:p>
+    <w:p>
+      <w:pPr>
+        <w:pStyle w:val="Paragrafoelenco"/>
+        <w:numPr>
+          <w:ilvl w:val="0"/>
+          <w:numId w:val="27"/>
+        </w:numPr>
+        <w:rPr>
+          <w:noProof/>
+          <w:lang w:val="en-GB"/>
+        </w:rPr>
+      </w:pPr>
+      <w:r>
+        <w:rPr>
+          <w:noProof/>
+          <w:lang w:val="en-GB"/>
+        </w:rPr>
+        <w:t>fillProductConfigWrapper</w:t>
+      </w:r>
+      <w:r>
+        <w:rPr>
+          <w:noProof/>
+          <w:lang w:val="en-GB"/>
+        </w:rPr>
+        <w:t xml:space="preserve">(ProductConfigWrapper </w:t>
+      </w:r>
+      <w:r>
+        <w:rPr>
+          <w:i/>
+          <w:noProof/>
+          <w:lang w:val="en-GB"/>
+        </w:rPr>
+        <w:t>configWrapper</w:t>
+      </w:r>
+      <w:r>
+        <w:rPr>
+          <w:noProof/>
+          <w:lang w:val="en-GB"/>
+        </w:rPr>
+        <w:t xml:space="preserve">, </w:t>
+      </w:r>
+      <w:r>
+        <w:rPr>
+          <w:noProof/>
+          <w:lang w:val="en-GB"/>
+        </w:rPr>
+        <w:tab/>
+      </w:r>
+      <w:r>
+        <w:rPr>
+          <w:noProof/>
+          <w:lang w:val="en-GB"/>
+        </w:rPr>
+        <w:tab/>
+      </w:r>
+      <w:r>
+        <w:rPr>
+          <w:noProof/>
+          <w:lang w:val="en-GB"/>
+        </w:rPr>
+        <w:tab/>
+      </w:r>
+      <w:r>
+        <w:rPr>
+          <w:noProof/>
+          <w:lang w:val="en-GB"/>
+        </w:rPr>
+        <w:tab/>
+      </w:r>
+      <w:r>
+        <w:rPr>
+          <w:noProof/>
+          <w:lang w:val="en-GB"/>
+        </w:rPr>
+        <w:tab/>
+      </w:r>
+      <w:r>
+        <w:rPr>
+          <w:noProof/>
+          <w:lang w:val="en-GB"/>
+        </w:rPr>
+        <w:tab/>
+      </w:r>
+      <w:r>
+        <w:rPr>
+          <w:noProof/>
+          <w:lang w:val="en-GB"/>
+        </w:rPr>
+        <w:t xml:space="preserve">HttpServletRequest </w:t>
+      </w:r>
+      <w:r>
+        <w:rPr>
+          <w:i/>
+          <w:noProof/>
+          <w:lang w:val="en-GB"/>
+        </w:rPr>
+        <w:t>request</w:t>
+      </w:r>
+      <w:r>
+        <w:rPr>
+          <w:noProof/>
+          <w:lang w:val="en-GB"/>
+        </w:rPr>
+        <w:t>)</w:t>
+      </w:r>
+    </w:p>
+    <w:p>
+      <w:pPr>
+        <w:rPr>
+          <w:noProof/>
+          <w:lang w:val="en-GB"/>
+        </w:rPr>
+      </w:pPr>
+    </w:p>
+    <w:p>
+      <w:pPr>
+        <w:pStyle w:val="Paragrafoelenco"/>
+        <w:numPr>
+          <w:ilvl w:val="0"/>
+          <w:numId w:val="27"/>
+        </w:numPr>
+        <w:rPr>
+          <w:noProof/>
+          <w:lang w:val="en-GB"/>
+        </w:rPr>
+      </w:pPr>
+      <w:r>
+        <w:rPr>
+          <w:noProof/>
+          <w:lang w:val="en-GB"/>
+        </w:rPr>
+        <w:t>storeProductConfigWra</w:t>
+      </w:r>
+      <w:r>
+        <w:rPr>
+          <w:noProof/>
+          <w:lang w:val="en-GB"/>
+        </w:rPr>
+        <w:t>pper</w:t>
+      </w:r>
+      <w:r>
+        <w:rPr>
+          <w:noProof/>
+          <w:lang w:val="en-GB"/>
+        </w:rPr>
+        <w:t xml:space="preserve">(ProductConfigWrapper </w:t>
+      </w:r>
+      <w:r>
+        <w:rPr>
+          <w:i/>
+          <w:noProof/>
+          <w:lang w:val="en-GB"/>
+        </w:rPr>
+        <w:t>configWrapper</w:t>
+      </w:r>
+      <w:r>
+        <w:rPr>
+          <w:noProof/>
+          <w:lang w:val="en-GB"/>
+        </w:rPr>
+        <w:t xml:space="preserve">, </w:t>
+      </w:r>
+      <w:r>
+        <w:rPr>
+          <w:noProof/>
+          <w:lang w:val="en-GB"/>
+        </w:rPr>
+        <w:tab/>
+      </w:r>
+      <w:r>
+        <w:rPr>
+          <w:noProof/>
+          <w:lang w:val="en-GB"/>
+        </w:rPr>
+        <w:tab/>
+      </w:r>
+      <w:r>
+        <w:rPr>
+          <w:noProof/>
+          <w:lang w:val="en-GB"/>
+        </w:rPr>
+        <w:tab/>
+      </w:r>
+      <w:r>
+        <w:rPr>
+          <w:noProof/>
+          <w:lang w:val="en-GB"/>
+        </w:rPr>
+        <w:tab/>
+      </w:r>
+      <w:r>
+        <w:rPr>
+          <w:noProof/>
+          <w:lang w:val="en-GB"/>
+        </w:rPr>
+        <w:tab/>
+      </w:r>
+      <w:r>
+        <w:rPr>
+          <w:noProof/>
+          <w:lang w:val="en-GB"/>
+        </w:rPr>
+        <w:tab/>
+      </w:r>
+      <w:r>
+        <w:rPr>
+          <w:noProof/>
+          <w:lang w:val="en-GB"/>
+        </w:rPr>
+        <w:t xml:space="preserve">Delegator </w:t>
+      </w:r>
+      <w:r>
+        <w:rPr>
+          <w:i/>
+          <w:noProof/>
+          <w:lang w:val="en-GB"/>
+        </w:rPr>
+        <w:t>delegator</w:t>
+      </w:r>
+      <w:r>
+        <w:rPr>
+          <w:noProof/>
+          <w:lang w:val="en-GB"/>
+        </w:rPr>
+        <w:t>)</w:t>
+      </w:r>
+    </w:p>
+    <w:p>
+      <w:pPr>
+        <w:rPr>
+          <w:noProof/>
+          <w:lang w:val="en-GB"/>
+        </w:rPr>
+      </w:pPr>
+    </w:p>
+    <w:p>
+      <w:pPr>
+        <w:pStyle w:val="Paragrafoelenco"/>
+        <w:numPr>
+          <w:ilvl w:val="0"/>
+          <w:numId w:val="27"/>
+        </w:numPr>
+        <w:ind w:left="709" w:hanging="349"/>
+        <w:jc w:val="both"/>
+        <w:rPr>
+          <w:noProof/>
+          <w:lang w:val="en-GB"/>
+        </w:rPr>
+      </w:pPr>
+      <w:r>
+        <w:rPr>
+          <w:noProof/>
+          <w:lang w:val="en-GB"/>
+        </w:rPr>
+        <w:t>loadProductConfigWrapper</w:t>
+      </w:r>
+      <w:r>
+        <w:rPr>
+          <w:noProof/>
+          <w:lang w:val="en-GB"/>
+        </w:rPr>
+        <w:t xml:space="preserve">(Delegator </w:t>
+      </w:r>
+      <w:r>
+        <w:rPr>
+          <w:i/>
+          <w:noProof/>
+          <w:lang w:val="en-GB"/>
+        </w:rPr>
+        <w:t>delegator</w:t>
+      </w:r>
+      <w:r>
+        <w:rPr>
+          <w:noProof/>
+          <w:lang w:val="en-GB"/>
+        </w:rPr>
+        <w:t xml:space="preserve">, LocalDispatcher </w:t>
+      </w:r>
+      <w:r>
+        <w:rPr>
+          <w:i/>
+          <w:noProof/>
+          <w:lang w:val="en-GB"/>
+        </w:rPr>
+        <w:t>dispatcher</w:t>
+      </w:r>
+      <w:r>
+        <w:rPr>
+          <w:noProof/>
+          <w:lang w:val="en-GB"/>
+        </w:rPr>
+        <w:t xml:space="preserve">, </w:t>
+      </w:r>
+      <w:r>
+        <w:rPr>
+          <w:noProof/>
+          <w:lang w:val="en-GB"/>
+        </w:rPr>
+        <w:tab/>
+      </w:r>
+      <w:r>
+        <w:rPr>
+          <w:noProof/>
+          <w:lang w:val="en-GB"/>
+        </w:rPr>
+        <w:tab/>
+      </w:r>
+      <w:r>
+        <w:rPr>
+          <w:noProof/>
+          <w:lang w:val="en-GB"/>
+        </w:rPr>
+        <w:tab/>
+      </w:r>
+      <w:r>
+        <w:rPr>
+          <w:noProof/>
+          <w:lang w:val="en-GB"/>
+        </w:rPr>
+        <w:tab/>
+      </w:r>
+      <w:r>
+        <w:rPr>
+          <w:noProof/>
+          <w:lang w:val="en-GB"/>
+        </w:rPr>
+        <w:tab/>
+      </w:r>
+      <w:r>
+        <w:rPr>
+          <w:noProof/>
+          <w:lang w:val="en-GB"/>
+        </w:rPr>
+        <w:tab/>
+      </w:r>
+      <w:r>
+        <w:rPr>
+          <w:noProof/>
+          <w:lang w:val="en-GB"/>
+        </w:rPr>
+        <w:t xml:space="preserve">String </w:t>
+      </w:r>
+      <w:r>
+        <w:rPr>
+          <w:i/>
+          <w:noProof/>
+          <w:lang w:val="en-GB"/>
+        </w:rPr>
+        <w:t>configId</w:t>
+      </w:r>
+      <w:r>
+        <w:rPr>
+          <w:noProof/>
+          <w:lang w:val="en-GB"/>
+        </w:rPr>
+        <w:t xml:space="preserve">, String </w:t>
+      </w:r>
+      <w:r>
+        <w:rPr>
+          <w:i/>
+          <w:noProof/>
+          <w:lang w:val="en-GB"/>
+        </w:rPr>
+        <w:t>productId</w:t>
+      </w:r>
+      <w:r>
+        <w:rPr>
+          <w:noProof/>
+          <w:lang w:val="en-GB"/>
+        </w:rPr>
+        <w:t xml:space="preserve">, </w:t>
+      </w:r>
+    </w:p>
+    <w:p>
+      <w:pPr>
+        <w:jc w:val="both"/>
+        <w:rPr>
+          <w:noProof/>
+          <w:lang w:val="en-GB"/>
+        </w:rPr>
+      </w:pPr>
+      <w:r>
+        <w:rPr>
+          <w:noProof/>
+          <w:lang w:val="en-GB"/>
+        </w:rPr>
+        <w:tab/>
+      </w:r>
+      <w:r>
+        <w:rPr>
+          <w:noProof/>
+          <w:lang w:val="en-GB"/>
+        </w:rPr>
+        <w:tab/>
+      </w:r>
+      <w:r>
+        <w:rPr>
+          <w:noProof/>
+          <w:lang w:val="en-GB"/>
+        </w:rPr>
+        <w:tab/>
+      </w:r>
+      <w:r>
+        <w:rPr>
+          <w:noProof/>
+          <w:lang w:val="en-GB"/>
+        </w:rPr>
+        <w:tab/>
+      </w:r>
+      <w:r>
+        <w:rPr>
+          <w:noProof/>
+          <w:lang w:val="en-GB"/>
+        </w:rPr>
+        <w:tab/>
+      </w:r>
+      <w:r>
+        <w:rPr>
+          <w:noProof/>
+          <w:lang w:val="en-GB"/>
+        </w:rPr>
+        <w:t xml:space="preserve">String </w:t>
+      </w:r>
+      <w:r>
+        <w:rPr>
+          <w:i/>
+          <w:noProof/>
+          <w:lang w:val="en-GB"/>
+        </w:rPr>
+        <w:t>productStoreId</w:t>
+      </w:r>
+      <w:r>
+        <w:rPr>
+          <w:noProof/>
+          <w:lang w:val="en-GB"/>
+        </w:rPr>
+        <w:t xml:space="preserve">, String </w:t>
+      </w:r>
+      <w:r>
+        <w:rPr>
+          <w:i/>
+          <w:noProof/>
+          <w:lang w:val="en-GB"/>
+        </w:rPr>
+        <w:t>catalogId</w:t>
+      </w:r>
+      <w:r>
+        <w:rPr>
+          <w:noProof/>
+          <w:lang w:val="en-GB"/>
+        </w:rPr>
+        <w:t xml:space="preserve">, </w:t>
+      </w:r>
+    </w:p>
+    <w:p>
+      <w:pPr>
+        <w:jc w:val="both"/>
+        <w:rPr>
+          <w:noProof/>
+          <w:lang w:val="en-GB"/>
+        </w:rPr>
+      </w:pPr>
+      <w:r>
+        <w:rPr>
+          <w:noProof/>
+          <w:lang w:val="en-GB"/>
+        </w:rPr>
+        <w:tab/>
+      </w:r>
+      <w:r>
+        <w:rPr>
+          <w:noProof/>
+          <w:lang w:val="en-GB"/>
+        </w:rPr>
+        <w:tab/>
+      </w:r>
+      <w:r>
+        <w:rPr>
+          <w:noProof/>
+          <w:lang w:val="en-GB"/>
+        </w:rPr>
+        <w:tab/>
+      </w:r>
+      <w:r>
+        <w:rPr>
+          <w:noProof/>
+          <w:lang w:val="en-GB"/>
+        </w:rPr>
+        <w:tab/>
+      </w:r>
+      <w:r>
+        <w:rPr>
+          <w:noProof/>
+          <w:lang w:val="en-GB"/>
+        </w:rPr>
+        <w:tab/>
+      </w:r>
+      <w:r>
+        <w:rPr>
+          <w:noProof/>
+          <w:lang w:val="en-GB"/>
+        </w:rPr>
+        <w:t xml:space="preserve">String </w:t>
+      </w:r>
+      <w:r>
+        <w:rPr>
+          <w:i/>
+          <w:noProof/>
+          <w:lang w:val="en-GB"/>
+        </w:rPr>
+        <w:t>webSiteId</w:t>
+      </w:r>
+      <w:r>
+        <w:rPr>
+          <w:noProof/>
+          <w:lang w:val="en-GB"/>
+        </w:rPr>
+        <w:t xml:space="preserve">, String </w:t>
+      </w:r>
+      <w:r>
+        <w:rPr>
+          <w:i/>
+          <w:noProof/>
+          <w:lang w:val="en-GB"/>
+        </w:rPr>
+        <w:t>currencyUomId</w:t>
+      </w:r>
+      <w:r>
+        <w:rPr>
+          <w:noProof/>
+          <w:lang w:val="en-GB"/>
+        </w:rPr>
+        <w:t xml:space="preserve">, </w:t>
+      </w:r>
+    </w:p>
+    <w:p>
+      <w:pPr>
+        <w:jc w:val="both"/>
+        <w:rPr>
+          <w:noProof/>
+          <w:lang w:val="en-GB"/>
+        </w:rPr>
+      </w:pPr>
+      <w:r>
+        <w:rPr>
+          <w:noProof/>
+          <w:lang w:val="en-GB"/>
+        </w:rPr>
+        <w:tab/>
+      </w:r>
+      <w:r>
+        <w:rPr>
+          <w:noProof/>
+          <w:lang w:val="en-GB"/>
+        </w:rPr>
+        <w:tab/>
+      </w:r>
+      <w:r>
+        <w:rPr>
+          <w:noProof/>
+          <w:lang w:val="en-GB"/>
+        </w:rPr>
+        <w:tab/>
+      </w:r>
+      <w:r>
+        <w:rPr>
+          <w:noProof/>
+          <w:lang w:val="en-GB"/>
+        </w:rPr>
+        <w:tab/>
+      </w:r>
+      <w:r>
+        <w:rPr>
+          <w:noProof/>
+          <w:lang w:val="en-GB"/>
+        </w:rPr>
+        <w:tab/>
+      </w:r>
+      <w:r>
+        <w:rPr>
+          <w:noProof/>
+          <w:lang w:val="en-GB"/>
+        </w:rPr>
+        <w:t xml:space="preserve">Locale </w:t>
+      </w:r>
+      <w:r>
+        <w:rPr>
+          <w:i/>
+          <w:noProof/>
+          <w:lang w:val="en-GB"/>
+        </w:rPr>
+        <w:t>locale</w:t>
+      </w:r>
+      <w:r>
+        <w:rPr>
+          <w:noProof/>
+          <w:lang w:val="en-GB"/>
+        </w:rPr>
+        <w:t xml:space="preserve">, GenericValue </w:t>
+      </w:r>
+      <w:r>
+        <w:rPr>
+          <w:i/>
+          <w:noProof/>
+          <w:lang w:val="en-GB"/>
+        </w:rPr>
+        <w:t>autoUserLogin</w:t>
+      </w:r>
+      <w:r>
+        <w:rPr>
+          <w:noProof/>
+          <w:lang w:val="en-GB"/>
+        </w:rPr>
+        <w:t>)</w:t>
+      </w:r>
+    </w:p>
+    <w:p>
+      <w:pPr>
+        <w:jc w:val="both"/>
+        <w:rPr>
+          <w:noProof/>
+          <w:lang w:val="en-GB"/>
+        </w:rPr>
+      </w:pPr>
+    </w:p>
+    <w:p>
+      <w:pPr>
+        <w:pStyle w:val="Paragrafoelenco"/>
+        <w:numPr>
+          <w:ilvl w:val="0"/>
+          <w:numId w:val="28"/>
+        </w:numPr>
+        <w:jc w:val="both"/>
+        <w:rPr>
+          <w:noProof/>
+          <w:lang w:val="en-GB"/>
+        </w:rPr>
+      </w:pPr>
+      <w:r>
+        <w:rPr>
           <w:noProof/>
           <w:lang w:val="en-GB"/>
         </w:rPr>
         <w:lastRenderedPageBreak/>
-        <w:t>ProductConfigWrapper.java</w:t>
-      </w:r>
-    </w:p>
-    <w:p>
-      <w:pPr>
-        <w:rPr>
-          <w:noProof/>
-          <w:lang w:val="en-GB"/>
-        </w:rPr>
-      </w:pPr>
-    </w:p>
-    <w:p>
-      <w:pPr>
+        <w:t xml:space="preserve">The first method (getProductConfigWrapper) returns a ProductConfigWrapper depending from </w:t>
+      </w:r>
+      <w:r>
+        <w:rPr>
+          <w:noProof/>
+          <w:lang w:val="en-GB"/>
+        </w:rPr>
+        <w:t>request data, which is passed as a parameter</w:t>
+      </w:r>
+      <w:r>
+        <w:rPr>
+          <w:noProof/>
+          <w:lang w:val="en-GB"/>
+        </w:rPr>
+        <w:t xml:space="preserve">. In particular, in the first place it searches if there is already a ProductConfigWrapper cached for the values that are passed through the request. If </w:t>
+      </w:r>
+      <w:r>
+        <w:rPr>
+          <w:noProof/>
+          <w:lang w:val="en-GB"/>
+        </w:rPr>
+        <w:t xml:space="preserve">the value is </w:t>
+      </w:r>
+      <w:r>
+        <w:rPr>
+          <w:noProof/>
+          <w:lang w:val="en-GB"/>
+        </w:rPr>
+        <w:t>not null, it</w:t>
+      </w:r>
+      <w:r>
+        <w:rPr>
+          <w:noProof/>
+          <w:lang w:val="en-GB"/>
+        </w:rPr>
+        <w:t xml:space="preserve"> returns that value, if </w:t>
+      </w:r>
+      <w:r>
+        <w:rPr>
+          <w:noProof/>
+          <w:lang w:val="en-GB"/>
+        </w:rPr>
+        <w:t>it is</w:t>
+      </w:r>
+      <w:r>
+        <w:rPr>
+          <w:noProof/>
+          <w:lang w:val="en-GB"/>
+        </w:rPr>
+        <w:t>, the Worker creates another instance of ProductConfigWrapper with the read parameters.</w:t>
+      </w:r>
+    </w:p>
+    <w:p>
+      <w:pPr>
+        <w:ind w:left="709"/>
         <w:jc w:val="both"/>
         <w:rPr>
           <w:noProof/>
@@ -1205,63 +2544,137 @@
           <w:noProof/>
           <w:lang w:val="en-GB"/>
         </w:rPr>
-        <w:t>Th</w:t>
-      </w:r>
-      <w:r>
-        <w:rPr>
-          <w:noProof/>
-          <w:lang w:val="en-GB"/>
-        </w:rPr>
-        <w:t xml:space="preserve">is </w:t>
-      </w:r>
-      <w:r>
-        <w:rPr>
-          <w:noProof/>
-          <w:lang w:val="en-GB"/>
-        </w:rPr>
-        <w:t xml:space="preserve">class represents a component that was made ad hoc </w:t>
-      </w:r>
-      <w:r>
-        <w:rPr>
-          <w:noProof/>
-          <w:lang w:val="en-GB"/>
-        </w:rPr>
-        <w:t>to</w:t>
-      </w:r>
-      <w:r>
-        <w:rPr>
-          <w:noProof/>
-          <w:lang w:val="en-GB"/>
-        </w:rPr>
-        <w:t xml:space="preserve"> handl</w:t>
-      </w:r>
-      <w:r>
-        <w:rPr>
-          <w:noProof/>
-          <w:lang w:val="en-GB"/>
-        </w:rPr>
-        <w:t>e</w:t>
-      </w:r>
-      <w:r>
-        <w:rPr>
-          <w:noProof/>
-          <w:lang w:val="en-GB"/>
-        </w:rPr>
-        <w:t xml:space="preserve"> the instances of </w:t>
-      </w:r>
-      <w:r>
-        <w:rPr>
-          <w:noProof/>
-          <w:lang w:val="en-GB"/>
-        </w:rPr>
-        <w:t xml:space="preserve">the </w:t>
-      </w:r>
-      <w:r>
-        <w:rPr>
-          <w:noProof/>
-          <w:lang w:val="en-GB"/>
-        </w:rPr>
-        <w:t>ProductConfigWrapper Class.</w:t>
+        <w:t>After the creation, the worker puts in the cache the new ProductConfigWrapper.</w:t>
+      </w:r>
+    </w:p>
+    <w:p>
+      <w:pPr>
+        <w:ind w:left="709"/>
+        <w:jc w:val="both"/>
+        <w:rPr>
+          <w:noProof/>
+          <w:lang w:val="en-GB"/>
+        </w:rPr>
+      </w:pPr>
+    </w:p>
+    <w:p>
+      <w:pPr>
+        <w:pStyle w:val="Paragrafoelenco"/>
+        <w:numPr>
+          <w:ilvl w:val="0"/>
+          <w:numId w:val="28"/>
+        </w:numPr>
+        <w:jc w:val="both"/>
+        <w:rPr>
+          <w:noProof/>
+          <w:lang w:val="en-GB"/>
+        </w:rPr>
+      </w:pPr>
+      <w:r>
+        <w:rPr>
+          <w:noProof/>
+          <w:lang w:val="en-GB"/>
+        </w:rPr>
+        <w:t>The second method does some operations on a ProductConfigWrapper instance in reference to an HttpServletRequest object.</w:t>
+      </w:r>
+    </w:p>
+    <w:p>
+      <w:pPr>
+        <w:ind w:left="709"/>
+        <w:jc w:val="both"/>
+        <w:rPr>
+          <w:noProof/>
+          <w:lang w:val="en-GB"/>
+        </w:rPr>
+      </w:pPr>
+      <w:r>
+        <w:rPr>
+          <w:noProof/>
+          <w:lang w:val="en-GB"/>
+        </w:rPr>
+        <w:t>In the first place the Worker extracts some vectors of Strings from the request.</w:t>
+      </w:r>
+    </w:p>
+    <w:p>
+      <w:pPr>
+        <w:ind w:left="709"/>
+        <w:jc w:val="both"/>
+        <w:rPr>
+          <w:noProof/>
+          <w:lang w:val="en-GB"/>
+        </w:rPr>
+      </w:pPr>
+      <w:r>
+        <w:rPr>
+          <w:noProof/>
+          <w:lang w:val="en-GB"/>
+        </w:rPr>
+        <w:t>If this vector is empty the Worker searches for Strings named as comment among the request parameters and the ones that are present are tagged in the current ProductConfigWrapper as "selected".</w:t>
+      </w:r>
+    </w:p>
+    <w:p>
+      <w:pPr>
+        <w:ind w:left="709"/>
+        <w:jc w:val="both"/>
+        <w:rPr>
+          <w:noProof/>
+          <w:lang w:val="en-GB"/>
+        </w:rPr>
+      </w:pPr>
+      <w:r>
+        <w:rPr>
+          <w:noProof/>
+          <w:lang w:val="en-GB"/>
+        </w:rPr>
+        <w:t>If the vector is not empty the Worker gets the selected features from it and checks them.</w:t>
+      </w:r>
+    </w:p>
+    <w:p>
+      <w:pPr>
+        <w:ind w:left="709"/>
+        <w:jc w:val="both"/>
+        <w:rPr>
+          <w:noProof/>
+          <w:lang w:val="en-GB"/>
+        </w:rPr>
+      </w:pPr>
+    </w:p>
+    <w:p>
+      <w:pPr>
+        <w:pStyle w:val="Paragrafoelenco"/>
+        <w:numPr>
+          <w:ilvl w:val="0"/>
+          <w:numId w:val="28"/>
+        </w:numPr>
+        <w:jc w:val="both"/>
+        <w:rPr>
+          <w:noProof/>
+          <w:lang w:val="en-GB"/>
+        </w:rPr>
+      </w:pPr>
+      <w:r>
+        <w:rPr>
+          <w:noProof/>
+          <w:lang w:val="en-GB"/>
+        </w:rPr>
+        <w:t>The third method (storeProductConfigWrapper) first search persisted configurations, and then updates the configWrapper.configId value if found.</w:t>
+      </w:r>
+    </w:p>
+    <w:p>
+      <w:pPr>
+        <w:ind w:left="709"/>
+        <w:jc w:val="both"/>
+        <w:rPr>
+          <w:noProof/>
+          <w:lang w:val="en-GB"/>
+        </w:rPr>
+      </w:pPr>
+      <w:r>
+        <w:rPr>
+          <w:noProof/>
+          <w:lang w:val="en-GB"/>
+        </w:rPr>
+        <w:t>Otherwise it stores the ProductConfigWrapper to ProductConfigConfig entity and updates configWrapper.configId value with new configId.</w:t>
       </w:r>
       <w:r>
         <w:rPr>
@@ -1275,21 +2688,7 @@
           <w:noProof/>
           <w:lang w:val="en-GB"/>
         </w:rPr>
-        <w:t>A ProductConfigWrapper is an object associated to a product</w:t>
-      </w:r>
-      <w:r>
-        <w:rPr>
-          <w:noProof/>
-          <w:lang w:val="en-GB"/>
-        </w:rPr>
-        <w:t xml:space="preserve"> of a generic e-commerce platform</w:t>
-      </w:r>
-      <w:r>
-        <w:rPr>
-          <w:noProof/>
-          <w:lang w:val="en-GB"/>
-        </w:rPr>
-        <w:t>, that contains derived informations about it depending from the request, for example the productStoreId, the currency, the catalogId, the productStoreId etc.</w:t>
+        <w:t>This method persists only the selected options, the price data is lost.</w:t>
       </w:r>
     </w:p>
     <w:p>
@@ -1303,6 +2702,11 @@
     </w:p>
     <w:p>
       <w:pPr>
+        <w:pStyle w:val="Paragrafoelenco"/>
+        <w:numPr>
+          <w:ilvl w:val="0"/>
+          <w:numId w:val="28"/>
+        </w:numPr>
         <w:jc w:val="both"/>
         <w:rPr>
           <w:noProof/>
@@ -1314,33 +2718,35 @@
           <w:noProof/>
           <w:lang w:val="en-GB"/>
         </w:rPr>
-        <w:t>This class contains 4 methods that coincides with the main operations that are done on a ProductConfigWrapper instance. They are:</w:t>
-      </w:r>
-    </w:p>
-    <w:p>
-      <w:pPr>
+        <w:t>The fourth method (loadProductConfigWrapper) creates a new ProductConfigWrapper for the productId that is passed to it and configures it according to ProductConfigConfig entity with configId value.</w:t>
+      </w:r>
+    </w:p>
+    <w:p>
+      <w:pPr>
+        <w:ind w:left="709"/>
         <w:jc w:val="both"/>
         <w:rPr>
           <w:noProof/>
           <w:lang w:val="en-GB"/>
         </w:rPr>
       </w:pPr>
-    </w:p>
-    <w:p>
-      <w:pPr>
+      <w:r>
+        <w:rPr>
+          <w:noProof/>
+          <w:lang w:val="en-GB"/>
+        </w:rPr>
+        <w:t xml:space="preserve">ProductConfigConfig entity stores only the selected options, and the product price is calculated from input params.  </w:t>
+      </w:r>
+    </w:p>
+    <w:p>
+      <w:pPr>
+        <w:ind w:left="709"/>
         <w:jc w:val="both"/>
         <w:rPr>
           <w:noProof/>
           <w:lang w:val="en-GB"/>
         </w:rPr>
       </w:pPr>
-      <w:r>
-        <w:rPr>
-          <w:noProof/>
-          <w:lang w:val="en-GB"/>
-        </w:rPr>
-        <w:t xml:space="preserve">_getProductConfigWrapper </w:t>
-      </w:r>
     </w:p>
     <w:p>
       <w:pPr>
@@ -1355,308 +2761,47 @@
           <w:noProof/>
           <w:lang w:val="en-GB"/>
         </w:rPr>
-        <w:t xml:space="preserve">_fillProductConfigWrapper </w:t>
-      </w:r>
-    </w:p>
-    <w:p>
-      <w:pPr>
-        <w:jc w:val="both"/>
-        <w:rPr>
-          <w:noProof/>
-          <w:lang w:val="en-GB"/>
-        </w:rPr>
-      </w:pPr>
-      <w:r>
-        <w:rPr>
-          <w:noProof/>
-          <w:lang w:val="en-GB"/>
-        </w:rPr>
-        <w:t xml:space="preserve">_storeProductConfigWrapper </w:t>
-      </w:r>
-    </w:p>
-    <w:p>
-      <w:pPr>
-        <w:jc w:val="both"/>
-        <w:rPr>
-          <w:noProof/>
-          <w:lang w:val="en-GB"/>
-        </w:rPr>
-      </w:pPr>
-      <w:r>
-        <w:rPr>
-          <w:noProof/>
-          <w:lang w:val="en-GB"/>
-        </w:rPr>
-        <w:t xml:space="preserve">_loadProductConfigWrapper </w:t>
-      </w:r>
-    </w:p>
-    <w:p>
-      <w:pPr>
-        <w:jc w:val="both"/>
-        <w:rPr>
-          <w:noProof/>
-          <w:lang w:val="en-GB"/>
-        </w:rPr>
-      </w:pPr>
-    </w:p>
-    <w:p>
-      <w:pPr>
-        <w:jc w:val="both"/>
-        <w:rPr>
-          <w:noProof/>
-          <w:lang w:val="en-GB"/>
-        </w:rPr>
-      </w:pPr>
-      <w:r>
-        <w:rPr>
-          <w:noProof/>
-          <w:lang w:val="en-GB"/>
-        </w:rPr>
-        <w:t>1)The first method (getProductConfigWrapper) returns a ProductConfigWrapper depending from the request that is passed to it. In particular, in the first place it searches if there is already a ProductConfigWrapper cached for the values that are passed through the request. If there is, it returns that value without doing anything new, if there's not, the Worker creates another instance of ProductConfigWrapper with the read parameters.</w:t>
-      </w:r>
-    </w:p>
-    <w:p>
-      <w:pPr>
-        <w:jc w:val="both"/>
-        <w:rPr>
-          <w:noProof/>
-          <w:lang w:val="en-GB"/>
-        </w:rPr>
-      </w:pPr>
-    </w:p>
-    <w:p>
-      <w:pPr>
-        <w:jc w:val="both"/>
-        <w:rPr>
-          <w:noProof/>
-          <w:lang w:val="en-GB"/>
-        </w:rPr>
-      </w:pPr>
-      <w:r>
-        <w:rPr>
-          <w:noProof/>
-          <w:lang w:val="en-GB"/>
-        </w:rPr>
-        <w:t>After the creation, the worker puts in the cache the new ProductConfigWrapper.</w:t>
-      </w:r>
-    </w:p>
-    <w:p>
-      <w:pPr>
-        <w:jc w:val="both"/>
-        <w:rPr>
-          <w:noProof/>
-          <w:lang w:val="en-GB"/>
-        </w:rPr>
-      </w:pPr>
-    </w:p>
-    <w:p>
-      <w:pPr>
-        <w:jc w:val="both"/>
-        <w:rPr>
-          <w:noProof/>
-          <w:lang w:val="en-GB"/>
-        </w:rPr>
-      </w:pPr>
-      <w:r>
-        <w:rPr>
-          <w:noProof/>
-          <w:lang w:val="en-GB"/>
-        </w:rPr>
-        <w:t>2)The second method does some operations on a ProductConfigWrapper instance in reference to an HttpServletRequest object.</w:t>
-      </w:r>
-    </w:p>
-    <w:p>
-      <w:pPr>
-        <w:jc w:val="both"/>
-        <w:rPr>
-          <w:noProof/>
-          <w:lang w:val="en-GB"/>
-        </w:rPr>
-      </w:pPr>
-    </w:p>
-    <w:p>
-      <w:pPr>
-        <w:jc w:val="both"/>
-        <w:rPr>
-          <w:noProof/>
-          <w:lang w:val="en-GB"/>
-        </w:rPr>
-      </w:pPr>
-      <w:r>
-        <w:rPr>
-          <w:noProof/>
-          <w:lang w:val="en-GB"/>
-        </w:rPr>
-        <w:t>In the first place the Worker extracts some vectors of Strings from the request.</w:t>
-      </w:r>
-    </w:p>
-    <w:p>
-      <w:pPr>
-        <w:jc w:val="both"/>
-        <w:rPr>
-          <w:noProof/>
-          <w:lang w:val="en-GB"/>
-        </w:rPr>
-      </w:pPr>
-    </w:p>
-    <w:p>
-      <w:pPr>
-        <w:jc w:val="both"/>
-        <w:rPr>
-          <w:noProof/>
-          <w:lang w:val="en-GB"/>
-        </w:rPr>
-      </w:pPr>
-      <w:r>
-        <w:rPr>
-          <w:noProof/>
-          <w:lang w:val="en-GB"/>
-        </w:rPr>
-        <w:t>If this vector is empty the Worker searches for Strings named as comment among the request parameters and the ones that are present are tagged in the current ProductConfigWrapper as "selected".</w:t>
-      </w:r>
-    </w:p>
-    <w:p>
-      <w:pPr>
-        <w:jc w:val="both"/>
-        <w:rPr>
-          <w:noProof/>
-          <w:lang w:val="en-GB"/>
-        </w:rPr>
-      </w:pPr>
-    </w:p>
-    <w:p>
-      <w:pPr>
-        <w:jc w:val="both"/>
-        <w:rPr>
-          <w:noProof/>
-          <w:lang w:val="en-GB"/>
-        </w:rPr>
-      </w:pPr>
-      <w:r>
-        <w:rPr>
-          <w:noProof/>
-          <w:lang w:val="en-GB"/>
-        </w:rPr>
-        <w:t>If the vector is not empty the Worker gets the selected features from it and checks them.</w:t>
-      </w:r>
-    </w:p>
-    <w:p>
-      <w:pPr>
-        <w:jc w:val="both"/>
-        <w:rPr>
-          <w:noProof/>
-          <w:lang w:val="en-GB"/>
-        </w:rPr>
-      </w:pPr>
-    </w:p>
-    <w:p>
-      <w:pPr>
-        <w:jc w:val="both"/>
-        <w:rPr>
-          <w:noProof/>
-          <w:lang w:val="en-GB"/>
-        </w:rPr>
-      </w:pPr>
-      <w:r>
-        <w:rPr>
-          <w:noProof/>
-          <w:lang w:val="en-GB"/>
-        </w:rPr>
-        <w:t>3)The third method (storeProductConfigWrapper) first search persisted configurations, and then updates the configWrapper.configId value if found.</w:t>
-      </w:r>
-    </w:p>
-    <w:p>
-      <w:pPr>
-        <w:jc w:val="both"/>
-        <w:rPr>
-          <w:noProof/>
-          <w:lang w:val="en-GB"/>
-        </w:rPr>
-      </w:pPr>
-    </w:p>
-    <w:p>
-      <w:pPr>
-        <w:jc w:val="both"/>
-        <w:rPr>
-          <w:noProof/>
-          <w:lang w:val="en-GB"/>
-        </w:rPr>
-      </w:pPr>
-      <w:r>
-        <w:rPr>
-          <w:noProof/>
-          <w:lang w:val="en-GB"/>
-        </w:rPr>
-        <w:t>Otherwise it stores the ProductConfigWrapper to ProductConfigConfig entity and updates configWrapper.configId value with new configId.This method persists only the selected options, the price data is lost.</w:t>
-      </w:r>
-    </w:p>
-    <w:p>
-      <w:pPr>
-        <w:jc w:val="both"/>
-        <w:rPr>
-          <w:noProof/>
-          <w:lang w:val="en-GB"/>
-        </w:rPr>
-      </w:pPr>
-    </w:p>
-    <w:p>
-      <w:pPr>
-        <w:jc w:val="both"/>
-        <w:rPr>
-          <w:noProof/>
-          <w:lang w:val="en-GB"/>
-        </w:rPr>
-      </w:pPr>
-      <w:r>
-        <w:rPr>
-          <w:noProof/>
-          <w:lang w:val="en-GB"/>
-        </w:rPr>
-        <w:t>4)The fourth method (loadProductConfigWrapper) creates a new ProductConfigWrapper for the productId that is passed to it and configures it according to ProductConfigConfig entity with configId value.</w:t>
-      </w:r>
-    </w:p>
-    <w:p>
-      <w:pPr>
-        <w:jc w:val="both"/>
-        <w:rPr>
-          <w:noProof/>
-          <w:lang w:val="en-GB"/>
-        </w:rPr>
-      </w:pPr>
-    </w:p>
-    <w:p>
-      <w:pPr>
-        <w:jc w:val="both"/>
-        <w:rPr>
-          <w:noProof/>
-          <w:lang w:val="en-GB"/>
-        </w:rPr>
-      </w:pPr>
-      <w:r>
-        <w:rPr>
-          <w:noProof/>
-          <w:lang w:val="en-GB"/>
-        </w:rPr>
-        <w:t xml:space="preserve">ProductConfigConfig entity stores only the selected options, and the product price is calculated from input params.  </w:t>
-      </w:r>
-    </w:p>
-    <w:p>
-      <w:pPr>
-        <w:rPr>
-          <w:b/>
-          <w:noProof/>
-          <w:lang w:val="en-GB"/>
-        </w:rPr>
-      </w:pPr>
-      <w:r>
-        <w:rPr>
-          <w:b/>
+        <w:t>Every database operation in these methods, is performed through the Delegator interface, which provides database access methods for CRUD operations.</w:t>
+      </w:r>
+    </w:p>
+    <w:p>
+      <w:pPr>
+        <w:pStyle w:val="Normal1"/>
+      </w:pPr>
+    </w:p>
+    <w:p>
+      <w:pPr>
+        <w:rPr>
+          <w:noProof/>
+          <w:lang w:val="en-GB"/>
+        </w:rPr>
+      </w:pPr>
+      <w:r>
+        <w:rPr>
+          <w:noProof/>
+          <w:lang w:val="en-GB"/>
+        </w:rPr>
+        <w:br w:type="page"/>
+      </w:r>
+    </w:p>
+    <w:p>
+      <w:pPr>
+        <w:pStyle w:val="Titolo3"/>
+        <w:rPr>
+          <w:noProof/>
+          <w:lang w:val="en-GB"/>
+        </w:rPr>
+      </w:pPr>
+      <w:bookmarkStart w:id="6" w:name="_Toc347913748"/>
+      <w:r>
+        <w:rPr>
           <w:noProof/>
           <w:lang w:val="en-GB"/>
         </w:rPr>
         <w:lastRenderedPageBreak/>
         <w:t>OrderMapList.java</w:t>
       </w:r>
+      <w:bookmarkEnd w:id="6"/>
     </w:p>
     <w:p>
       <w:pPr>
@@ -1679,7 +2824,21 @@
           <w:noProof/>
           <w:lang w:val="en-GB"/>
         </w:rPr>
-        <w:t xml:space="preserve">Apache OFBiz makes use of the Mini-language script engine, with which services and commands are defined in XML element, that are first parsed in a DOM tree and then into Java model objects. Services can be invoked directly from code. In our case, the class OrderMapList is the implementation of the &lt;order-map-list&gt; element, which is described in the Mini-language OZBiz reference document in this way: </w:t>
+        <w:t>Apache OFBiz makes use of the Mini-language script engine, with which services and commands are defined in XML element, that are first parsed in a DOM tree and then into Java model objects. Services can be invoked directly from code. In our case, the class OrderMapList is the implementation of the &lt;order-map-list&gt; element, which is d</w:t>
+      </w:r>
+      <w:r>
+        <w:rPr>
+          <w:noProof/>
+          <w:lang w:val="en-GB"/>
+        </w:rPr>
+        <w:t>escribed in the Mini-language OF</w:t>
+      </w:r>
+      <w:r>
+        <w:rPr>
+          <w:noProof/>
+          <w:lang w:val="en-GB"/>
+        </w:rPr>
+        <w:t xml:space="preserve">Biz reference document in this way: </w:t>
       </w:r>
     </w:p>
     <w:p>
@@ -1753,6 +2912,7 @@
     </w:p>
     <w:p>
       <w:pPr>
+        <w:jc w:val="both"/>
         <w:rPr>
           <w:noProof/>
           <w:lang w:val="en-GB"/>
@@ -1783,72 +2943,90 @@
     </w:p>
     <w:p>
       <w:pPr>
-        <w:rPr>
-          <w:noProof/>
-          <w:lang w:val="en-GB"/>
-        </w:rPr>
-      </w:pPr>
-    </w:p>
-    <w:p>
-      <w:pPr>
-        <w:rPr>
-          <w:noProof/>
-          <w:lang w:val="en-GB"/>
-        </w:rPr>
-      </w:pPr>
-    </w:p>
-    <w:p>
-      <w:pPr>
-        <w:rPr>
-          <w:noProof/>
-          <w:lang w:val="en-GB"/>
-        </w:rPr>
-      </w:pPr>
-    </w:p>
-    <w:p>
-      <w:pPr>
-        <w:rPr>
-          <w:rFonts w:asciiTheme="majorHAnsi" w:eastAsiaTheme="majorEastAsia" w:hAnsiTheme="majorHAnsi" w:cstheme="majorBidi"/>
-          <w:noProof/>
-          <w:color w:val="244061" w:themeColor="accent1" w:themeShade="80"/>
-          <w:sz w:val="36"/>
-          <w:szCs w:val="32"/>
-          <w:lang w:val="en-GB"/>
-        </w:rPr>
-      </w:pPr>
-      <w:r>
-        <w:rPr>
-          <w:noProof/>
-          <w:lang w:val="en-GB"/>
-        </w:rPr>
-        <w:br w:type="page"/>
-      </w:r>
+        <w:pStyle w:val="Titolo2"/>
+        <w:rPr>
+          <w:lang w:val="en-GB"/>
+        </w:rPr>
+      </w:pPr>
+      <w:bookmarkStart w:id="7" w:name="_Toc347913749"/>
+      <w:r>
+        <w:rPr>
+          <w:lang w:val="en-GB"/>
+        </w:rPr>
+        <w:t>References:</w:t>
+      </w:r>
+      <w:bookmarkEnd w:id="7"/>
+    </w:p>
+    <w:p>
+      <w:pPr>
+        <w:rPr>
+          <w:noProof/>
+          <w:lang w:val="en-GB"/>
+        </w:rPr>
+      </w:pPr>
+    </w:p>
+    <w:p>
+      <w:pPr>
+        <w:jc w:val="both"/>
+        <w:rPr>
+          <w:noProof/>
+          <w:lang w:val="en-GB"/>
+        </w:rPr>
+      </w:pPr>
+      <w:r>
+        <w:rPr>
+          <w:noProof/>
+          <w:lang w:val="en-GB"/>
+        </w:rPr>
+        <w:t>Due to the poor Javadoc of the assigned classes, i</w:t>
+      </w:r>
+      <w:r>
+        <w:rPr>
+          <w:noProof/>
+          <w:lang w:val="en-GB"/>
+        </w:rPr>
+        <w:t>n order to retrieve</w:t>
+      </w:r>
+      <w:r>
+        <w:rPr>
+          <w:noProof/>
+          <w:lang w:val="en-GB"/>
+        </w:rPr>
+        <w:t xml:space="preserve"> informations about their roles</w:t>
+      </w:r>
+      <w:r>
+        <w:rPr>
+          <w:noProof/>
+          <w:lang w:val="en-GB"/>
+        </w:rPr>
+        <w:t xml:space="preserve">, we </w:t>
+      </w:r>
+      <w:r>
+        <w:rPr>
+          <w:noProof/>
+          <w:lang w:val="en-GB"/>
+        </w:rPr>
+        <w:t>had to inspect most of the classes strictly related and included in the source code (both Javadoc and code analysis). Also, we derived usefull informations from entity diagrams on the website and framework documents (Minilang Refences etc.)</w:t>
+      </w:r>
+    </w:p>
+    <w:p>
+      <w:pPr>
+        <w:pStyle w:val="Titolo1"/>
+        <w:rPr>
+          <w:noProof/>
+          <w:lang w:val="en-GB"/>
+        </w:rPr>
+      </w:pPr>
+      <w:bookmarkStart w:id="8" w:name="_Toc347913750"/>
       <w:r>
         <w:rPr>
           <w:noProof/>
           <w:lang w:val="en-GB"/>
         </w:rPr>
         <w:lastRenderedPageBreak/>
-        <w:t xml:space="preserve"> </w:t>
-      </w:r>
-    </w:p>
-    <w:p>
-      <w:pPr>
-        <w:pStyle w:val="Titolo1"/>
-        <w:rPr>
-          <w:noProof/>
-          <w:lang w:val="en-GB"/>
-        </w:rPr>
-      </w:pPr>
-      <w:bookmarkStart w:id="2" w:name="_Toc347437466"/>
-      <w:r>
-        <w:rPr>
-          <w:noProof/>
-          <w:lang w:val="en-GB"/>
-        </w:rPr>
         <w:t>LIST OF ISSUES</w:t>
       </w:r>
-      <w:bookmarkEnd w:id="2"/>
+      <w:bookmarkEnd w:id="8"/>
     </w:p>
     <w:p>
       <w:pPr>
@@ -1860,20 +3038,13 @@
     </w:p>
     <w:p>
       <w:pPr>
-        <w:pStyle w:val="Normal1"/>
-        <w:rPr>
-          <w:lang w:val="en-GB"/>
-        </w:rPr>
-      </w:pPr>
-    </w:p>
-    <w:p>
-      <w:pPr>
-        <w:pStyle w:val="Normal1"/>
-        <w:rPr>
-          <w:noProof/>
-          <w:lang w:val="en-GB"/>
-        </w:rPr>
-      </w:pPr>
+        <w:pStyle w:val="Titolo2"/>
+        <w:rPr>
+          <w:noProof/>
+          <w:lang w:val="en-GB"/>
+        </w:rPr>
+      </w:pPr>
+      <w:bookmarkStart w:id="9" w:name="_Toc347913751"/>
       <w:r>
         <w:rPr>
           <w:noProof/>
@@ -1888,6 +3059,7 @@
         </w:rPr>
         <w:t>.java</w:t>
       </w:r>
+      <w:bookmarkEnd w:id="9"/>
     </w:p>
     <w:p>
       <w:pPr>
@@ -1941,12 +3113,14 @@
             <w:pPr>
               <w:pStyle w:val="Normal1"/>
               <w:rPr>
+                <w:b/>
                 <w:noProof/>
                 <w:lang w:val="en-GB"/>
               </w:rPr>
             </w:pPr>
             <w:r>
               <w:rPr>
+                <w:b/>
                 <w:noProof/>
                 <w:lang w:val="en-GB"/>
               </w:rPr>
@@ -1962,12 +3136,14 @@
             <w:pPr>
               <w:pStyle w:val="Normal1"/>
               <w:rPr>
+                <w:b/>
                 <w:noProof/>
                 <w:lang w:val="en-GB"/>
               </w:rPr>
             </w:pPr>
             <w:r>
               <w:rPr>
+                <w:b/>
                 <w:noProof/>
                 <w:lang w:val="en-GB"/>
               </w:rPr>
@@ -1983,12 +3159,14 @@
             <w:pPr>
               <w:pStyle w:val="Normal1"/>
               <w:rPr>
+                <w:b/>
                 <w:noProof/>
                 <w:lang w:val="en-GB"/>
               </w:rPr>
             </w:pPr>
             <w:r>
               <w:rPr>
+                <w:b/>
                 <w:noProof/>
                 <w:lang w:val="en-GB"/>
               </w:rPr>
@@ -2122,7 +3300,21 @@
                 <w:noProof/>
                 <w:lang w:val="en-GB"/>
               </w:rPr>
-              <w:t>Name of the method not  a verb</w:t>
+              <w:t>Name of the method</w:t>
+            </w:r>
+            <w:r>
+              <w:rPr>
+                <w:noProof/>
+                <w:lang w:val="en-GB"/>
+              </w:rPr>
+              <w:t xml:space="preserve"> is</w:t>
+            </w:r>
+            <w:r>
+              <w:rPr>
+                <w:noProof/>
+                <w:lang w:val="en-GB"/>
+              </w:rPr>
+              <w:t xml:space="preserve"> not  a verb</w:t>
             </w:r>
           </w:p>
         </w:tc>
@@ -2187,7 +3379,21 @@
                 <w:noProof/>
                 <w:lang w:val="en-GB"/>
               </w:rPr>
-              <w:t>Name of the method not  a verb</w:t>
+              <w:t>Name of the method</w:t>
+            </w:r>
+            <w:r>
+              <w:rPr>
+                <w:noProof/>
+                <w:lang w:val="en-GB"/>
+              </w:rPr>
+              <w:t xml:space="preserve"> is</w:t>
+            </w:r>
+            <w:r>
+              <w:rPr>
+                <w:noProof/>
+                <w:lang w:val="en-GB"/>
+              </w:rPr>
+              <w:t xml:space="preserve"> not  a verb</w:t>
             </w:r>
           </w:p>
         </w:tc>
@@ -2252,7 +3458,21 @@
                 <w:noProof/>
                 <w:lang w:val="en-GB"/>
               </w:rPr>
-              <w:t>Name of the method not  a verb and not meaningful</w:t>
+              <w:t>Name of the method</w:t>
+            </w:r>
+            <w:r>
+              <w:rPr>
+                <w:noProof/>
+                <w:lang w:val="en-GB"/>
+              </w:rPr>
+              <w:t xml:space="preserve"> is</w:t>
+            </w:r>
+            <w:r>
+              <w:rPr>
+                <w:noProof/>
+                <w:lang w:val="en-GB"/>
+              </w:rPr>
+              <w:t xml:space="preserve"> not  a verb and not meaningful</w:t>
             </w:r>
           </w:p>
         </w:tc>
@@ -2441,12 +3661,14 @@
             <w:pPr>
               <w:pStyle w:val="Normal1"/>
               <w:rPr>
+                <w:b/>
                 <w:noProof/>
                 <w:lang w:val="en-GB"/>
               </w:rPr>
             </w:pPr>
             <w:r>
               <w:rPr>
+                <w:b/>
                 <w:noProof/>
                 <w:lang w:val="en-GB"/>
               </w:rPr>
@@ -2462,12 +3684,14 @@
             <w:pPr>
               <w:pStyle w:val="Normal1"/>
               <w:rPr>
+                <w:b/>
                 <w:noProof/>
                 <w:lang w:val="en-GB"/>
               </w:rPr>
             </w:pPr>
             <w:r>
               <w:rPr>
+                <w:b/>
                 <w:noProof/>
                 <w:lang w:val="en-GB"/>
               </w:rPr>
@@ -2575,12 +3799,14 @@
             <w:pPr>
               <w:pStyle w:val="Normal1"/>
               <w:rPr>
+                <w:b/>
                 <w:noProof/>
                 <w:lang w:val="en-GB"/>
               </w:rPr>
             </w:pPr>
             <w:r>
               <w:rPr>
+                <w:b/>
                 <w:noProof/>
                 <w:lang w:val="en-GB"/>
               </w:rPr>
@@ -2596,12 +3822,14 @@
             <w:pPr>
               <w:pStyle w:val="Normal1"/>
               <w:rPr>
+                <w:b/>
                 <w:noProof/>
                 <w:lang w:val="en-GB"/>
               </w:rPr>
             </w:pPr>
             <w:r>
               <w:rPr>
+                <w:b/>
                 <w:noProof/>
                 <w:lang w:val="en-GB"/>
               </w:rPr>
@@ -2617,12 +3845,14 @@
             <w:pPr>
               <w:pStyle w:val="Normal1"/>
               <w:rPr>
+                <w:b/>
                 <w:noProof/>
                 <w:lang w:val="en-GB"/>
               </w:rPr>
             </w:pPr>
             <w:r>
               <w:rPr>
+                <w:b/>
                 <w:noProof/>
                 <w:lang w:val="en-GB"/>
               </w:rPr>
@@ -2750,12 +3980,14 @@
             <w:pPr>
               <w:pStyle w:val="Normal1"/>
               <w:rPr>
+                <w:b/>
                 <w:noProof/>
                 <w:lang w:val="en-GB"/>
               </w:rPr>
             </w:pPr>
             <w:r>
               <w:rPr>
+                <w:b/>
                 <w:noProof/>
                 <w:lang w:val="en-GB"/>
               </w:rPr>
@@ -2771,12 +4003,14 @@
             <w:pPr>
               <w:pStyle w:val="Normal1"/>
               <w:rPr>
+                <w:b/>
                 <w:noProof/>
                 <w:lang w:val="en-GB"/>
               </w:rPr>
             </w:pPr>
             <w:r>
               <w:rPr>
+                <w:b/>
                 <w:noProof/>
                 <w:lang w:val="en-GB"/>
               </w:rPr>
@@ -2841,66 +4075,28 @@
     </w:p>
     <w:p>
       <w:pPr>
-        <w:pStyle w:val="Normal1"/>
-        <w:rPr>
-          <w:noProof/>
-          <w:lang w:val="en-GB"/>
-        </w:rPr>
-      </w:pPr>
-    </w:p>
-    <w:p>
-      <w:pPr>
-        <w:pStyle w:val="Normal1"/>
-        <w:rPr>
-          <w:noProof/>
-          <w:lang w:val="en-GB"/>
-        </w:rPr>
-      </w:pPr>
-    </w:p>
-    <w:p>
-      <w:pPr>
-        <w:pStyle w:val="Normal1"/>
-        <w:rPr>
-          <w:noProof/>
-          <w:lang w:val="en-GB"/>
-        </w:rPr>
-      </w:pPr>
-    </w:p>
-    <w:p>
-      <w:pPr>
-        <w:pStyle w:val="Normal1"/>
-        <w:rPr>
-          <w:noProof/>
-          <w:lang w:val="en-GB"/>
-        </w:rPr>
-      </w:pPr>
-    </w:p>
-    <w:p>
-      <w:pPr>
-        <w:pStyle w:val="Normal1"/>
-        <w:rPr>
-          <w:noProof/>
-          <w:lang w:val="en-GB"/>
-        </w:rPr>
-      </w:pPr>
-    </w:p>
-    <w:p>
-      <w:pPr>
-        <w:pStyle w:val="Normal1"/>
-        <w:rPr>
-          <w:noProof/>
-          <w:lang w:val="en-GB"/>
-        </w:rPr>
-      </w:pPr>
-    </w:p>
-    <w:p>
-      <w:pPr>
-        <w:pStyle w:val="Normal1"/>
-        <w:rPr>
-          <w:noProof/>
-          <w:lang w:val="en-GB"/>
-        </w:rPr>
-      </w:pPr>
+        <w:rPr>
+          <w:noProof/>
+          <w:lang w:val="en-GB"/>
+        </w:rPr>
+      </w:pPr>
+      <w:r>
+        <w:rPr>
+          <w:noProof/>
+          <w:lang w:val="en-GB"/>
+        </w:rPr>
+        <w:br w:type="page"/>
+      </w:r>
+    </w:p>
+    <w:p>
+      <w:pPr>
+        <w:pStyle w:val="Titolo2"/>
+        <w:rPr>
+          <w:noProof/>
+          <w:lang w:val="en-GB"/>
+        </w:rPr>
+      </w:pPr>
+      <w:bookmarkStart w:id="10" w:name="_Toc347913752"/>
       <w:r>
         <w:rPr>
           <w:noProof/>
@@ -2909,6 +4105,14 @@
         <w:lastRenderedPageBreak/>
         <w:t>ProductConfigWorker</w:t>
       </w:r>
+      <w:r>
+        <w:rPr>
+          <w:noProof/>
+          <w:lang w:val="en-GB"/>
+        </w:rPr>
+        <w:t>.java</w:t>
+      </w:r>
+      <w:bookmarkEnd w:id="10"/>
     </w:p>
     <w:p>
       <w:pPr>
@@ -2962,12 +4166,14 @@
             <w:pPr>
               <w:pStyle w:val="Normal1"/>
               <w:rPr>
+                <w:b/>
                 <w:noProof/>
                 <w:lang w:val="en-GB"/>
               </w:rPr>
             </w:pPr>
             <w:r>
               <w:rPr>
+                <w:b/>
                 <w:noProof/>
                 <w:lang w:val="en-GB"/>
               </w:rPr>
@@ -2983,12 +4189,14 @@
             <w:pPr>
               <w:pStyle w:val="Normal1"/>
               <w:rPr>
+                <w:b/>
                 <w:noProof/>
                 <w:lang w:val="en-GB"/>
               </w:rPr>
             </w:pPr>
             <w:r>
               <w:rPr>
+                <w:b/>
                 <w:noProof/>
                 <w:lang w:val="en-GB"/>
               </w:rPr>
@@ -3004,12 +4212,14 @@
             <w:pPr>
               <w:pStyle w:val="Normal1"/>
               <w:rPr>
+                <w:b/>
                 <w:noProof/>
                 <w:lang w:val="en-GB"/>
               </w:rPr>
             </w:pPr>
             <w:r>
               <w:rPr>
+                <w:b/>
                 <w:noProof/>
                 <w:lang w:val="en-GB"/>
               </w:rPr>
@@ -3267,12 +4477,14 @@
             <w:pPr>
               <w:pStyle w:val="Normal1"/>
               <w:rPr>
+                <w:b/>
                 <w:noProof/>
                 <w:lang w:val="en-GB"/>
               </w:rPr>
             </w:pPr>
             <w:r>
               <w:rPr>
+                <w:b/>
                 <w:noProof/>
                 <w:lang w:val="en-GB"/>
               </w:rPr>
@@ -3288,12 +4500,14 @@
             <w:pPr>
               <w:pStyle w:val="Normal1"/>
               <w:rPr>
+                <w:b/>
                 <w:noProof/>
                 <w:lang w:val="en-GB"/>
               </w:rPr>
             </w:pPr>
             <w:r>
               <w:rPr>
+                <w:b/>
                 <w:noProof/>
                 <w:lang w:val="en-GB"/>
               </w:rPr>
@@ -3400,12 +4614,14 @@
             <w:pPr>
               <w:pStyle w:val="Normal1"/>
               <w:rPr>
+                <w:b/>
                 <w:noProof/>
                 <w:lang w:val="en-GB"/>
               </w:rPr>
             </w:pPr>
             <w:r>
               <w:rPr>
+                <w:b/>
                 <w:noProof/>
                 <w:lang w:val="en-GB"/>
               </w:rPr>
@@ -3421,12 +4637,14 @@
             <w:pPr>
               <w:pStyle w:val="Normal1"/>
               <w:rPr>
+                <w:b/>
                 <w:noProof/>
                 <w:lang w:val="en-GB"/>
               </w:rPr>
             </w:pPr>
             <w:r>
               <w:rPr>
+                <w:b/>
                 <w:noProof/>
                 <w:lang w:val="en-GB"/>
               </w:rPr>
@@ -3489,8 +4707,6 @@
           <w:lang w:val="en-GB"/>
         </w:rPr>
       </w:pPr>
-      <w:bookmarkStart w:id="3" w:name="_GoBack"/>
-      <w:bookmarkEnd w:id="3"/>
     </w:p>
     <w:p>
       <w:pPr>
@@ -3537,12 +4753,14 @@
             <w:pPr>
               <w:pStyle w:val="Normal1"/>
               <w:rPr>
+                <w:b/>
                 <w:noProof/>
                 <w:lang w:val="en-GB"/>
               </w:rPr>
             </w:pPr>
             <w:r>
               <w:rPr>
+                <w:b/>
                 <w:noProof/>
                 <w:lang w:val="en-GB"/>
               </w:rPr>
@@ -3558,12 +4776,14 @@
             <w:pPr>
               <w:pStyle w:val="Normal1"/>
               <w:rPr>
+                <w:b/>
                 <w:noProof/>
                 <w:lang w:val="en-GB"/>
               </w:rPr>
             </w:pPr>
             <w:r>
               <w:rPr>
+                <w:b/>
                 <w:noProof/>
                 <w:lang w:val="en-GB"/>
               </w:rPr>
@@ -3590,7 +4810,71 @@
                 <w:noProof/>
                 <w:lang w:val="en-GB"/>
               </w:rPr>
-              <w:t>238,240,247,268,272,2278,290,313,351,393,396,198,215,221,160,165,144,77,69,57</w:t>
+              <w:t>238,240,247,268</w:t>
+            </w:r>
+          </w:p>
+          <w:p>
+            <w:pPr>
+              <w:pStyle w:val="Normal1"/>
+              <w:rPr>
+                <w:noProof/>
+                <w:lang w:val="en-GB"/>
+              </w:rPr>
+            </w:pPr>
+            <w:r>
+              <w:rPr>
+                <w:noProof/>
+                <w:lang w:val="en-GB"/>
+              </w:rPr>
+              <w:t>272,278,290,313</w:t>
+            </w:r>
+          </w:p>
+          <w:p>
+            <w:pPr>
+              <w:pStyle w:val="Normal1"/>
+              <w:rPr>
+                <w:noProof/>
+                <w:lang w:val="en-GB"/>
+              </w:rPr>
+            </w:pPr>
+            <w:r>
+              <w:rPr>
+                <w:noProof/>
+                <w:lang w:val="en-GB"/>
+              </w:rPr>
+              <w:t>351,393,396,198</w:t>
+            </w:r>
+          </w:p>
+          <w:p>
+            <w:pPr>
+              <w:pStyle w:val="Normal1"/>
+              <w:rPr>
+                <w:noProof/>
+                <w:lang w:val="en-GB"/>
+              </w:rPr>
+            </w:pPr>
+            <w:r>
+              <w:rPr>
+                <w:noProof/>
+                <w:lang w:val="en-GB"/>
+              </w:rPr>
+              <w:t>215,221,160,165</w:t>
+            </w:r>
+          </w:p>
+          <w:p>
+            <w:pPr>
+              <w:pStyle w:val="Normal1"/>
+              <w:rPr>
+                <w:noProof/>
+                <w:lang w:val="en-GB"/>
+              </w:rPr>
+            </w:pPr>
+            <w:r>
+              <w:rPr>
+                <w:noProof/>
+                <w:lang w:val="en-GB"/>
+              </w:rPr>
+              <w:t>144,77,69,57</w:t>
             </w:r>
           </w:p>
         </w:tc>
@@ -3742,12 +5026,12 @@
     <w:tbl>
       <w:tblPr>
         <w:tblStyle w:val="Grigliatabella"/>
-        <w:tblW w:w="0" w:type="auto"/>
+        <w:tblW w:w="9180" w:type="dxa"/>
         <w:tblLook w:val="04A0" w:firstRow="1" w:lastRow="0" w:firstColumn="1" w:lastColumn="0" w:noHBand="0" w:noVBand="1"/>
       </w:tblPr>
       <w:tblGrid>
         <w:gridCol w:w="1112"/>
-        <w:gridCol w:w="8057"/>
+        <w:gridCol w:w="8068"/>
       </w:tblGrid>
       <w:tr>
         <w:tc>
@@ -3758,12 +5042,14 @@
             <w:pPr>
               <w:pStyle w:val="Normal1"/>
               <w:rPr>
+                <w:b/>
                 <w:noProof/>
                 <w:lang w:val="en-GB"/>
               </w:rPr>
             </w:pPr>
             <w:r>
               <w:rPr>
+                <w:b/>
                 <w:noProof/>
                 <w:lang w:val="en-GB"/>
               </w:rPr>
@@ -3773,18 +5059,20 @@
         </w:tc>
         <w:tc>
           <w:tcPr>
-            <w:tcW w:w="8057" w:type="dxa"/>
+            <w:tcW w:w="8068" w:type="dxa"/>
           </w:tcPr>
           <w:p>
             <w:pPr>
               <w:pStyle w:val="Normal1"/>
               <w:rPr>
+                <w:b/>
                 <w:noProof/>
                 <w:lang w:val="en-GB"/>
               </w:rPr>
             </w:pPr>
             <w:r>
               <w:rPr>
+                <w:b/>
                 <w:noProof/>
                 <w:lang w:val="en-GB"/>
               </w:rPr>
@@ -3817,7 +5105,7 @@
         </w:tc>
         <w:tc>
           <w:tcPr>
-            <w:tcW w:w="8057" w:type="dxa"/>
+            <w:tcW w:w="8068" w:type="dxa"/>
           </w:tcPr>
           <w:p>
             <w:pPr>
@@ -3892,12 +5180,14 @@
             <w:pPr>
               <w:pStyle w:val="Normal1"/>
               <w:rPr>
+                <w:b/>
                 <w:noProof/>
                 <w:lang w:val="en-GB"/>
               </w:rPr>
             </w:pPr>
             <w:r>
               <w:rPr>
+                <w:b/>
                 <w:noProof/>
                 <w:lang w:val="en-GB"/>
               </w:rPr>
@@ -3913,12 +5203,14 @@
             <w:pPr>
               <w:pStyle w:val="Normal1"/>
               <w:rPr>
+                <w:b/>
                 <w:noProof/>
                 <w:lang w:val="en-GB"/>
               </w:rPr>
             </w:pPr>
             <w:r>
               <w:rPr>
+                <w:b/>
                 <w:noProof/>
                 <w:lang w:val="en-GB"/>
               </w:rPr>
@@ -3945,7 +5237,23 @@
                 <w:noProof/>
                 <w:lang w:val="en-GB"/>
               </w:rPr>
-              <w:t>83,104,176,400</w:t>
+              <w:t>83,104</w:t>
+            </w:r>
+          </w:p>
+          <w:p>
+            <w:pPr>
+              <w:pStyle w:val="Normal1"/>
+              <w:rPr>
+                <w:noProof/>
+                <w:lang w:val="en-GB"/>
+              </w:rPr>
+            </w:pPr>
+            <w:r>
+              <w:rPr>
+                <w:noProof/>
+                <w:lang w:val="en-GB"/>
+              </w:rPr>
+              <w:t>176,400</w:t>
             </w:r>
           </w:p>
           <w:p>
@@ -3992,6 +5300,21 @@
     </w:p>
     <w:p>
       <w:pPr>
+        <w:rPr>
+          <w:noProof/>
+          <w:lang w:val="en-GB"/>
+        </w:rPr>
+      </w:pPr>
+      <w:r>
+        <w:rPr>
+          <w:noProof/>
+          <w:lang w:val="en-GB"/>
+        </w:rPr>
+        <w:br w:type="page"/>
+      </w:r>
+    </w:p>
+    <w:p>
+      <w:pPr>
         <w:pStyle w:val="Normal1"/>
         <w:rPr>
           <w:noProof/>
@@ -4003,6 +5326,7 @@
           <w:noProof/>
           <w:lang w:val="en-GB"/>
         </w:rPr>
+        <w:lastRenderedPageBreak/>
         <w:t>Flow of control</w:t>
       </w:r>
     </w:p>
@@ -4035,12 +5359,14 @@
             <w:pPr>
               <w:pStyle w:val="Normal1"/>
               <w:rPr>
+                <w:b/>
                 <w:noProof/>
                 <w:lang w:val="en-GB"/>
               </w:rPr>
             </w:pPr>
             <w:r>
               <w:rPr>
+                <w:b/>
                 <w:noProof/>
                 <w:lang w:val="en-GB"/>
               </w:rPr>
@@ -4056,12 +5382,14 @@
             <w:pPr>
               <w:pStyle w:val="Normal1"/>
               <w:rPr>
+                <w:b/>
                 <w:noProof/>
                 <w:lang w:val="en-GB"/>
               </w:rPr>
             </w:pPr>
             <w:r>
               <w:rPr>
+                <w:b/>
                 <w:noProof/>
                 <w:lang w:val="en-GB"/>
               </w:rPr>
@@ -4088,15 +5416,14 @@
                 <w:noProof/>
                 <w:lang w:val="en-GB"/>
               </w:rPr>
-              <w:t>114,195</w:t>
+              <w:t>114,195348,333</w:t>
             </w:r>
             <w:r>
               <w:rPr>
                 <w:noProof/>
                 <w:lang w:val="en-GB"/>
               </w:rPr>
-              <w:lastRenderedPageBreak/>
-              <w:t>,348,333,315,310</w:t>
+              <w:t>315,310</w:t>
             </w:r>
           </w:p>
         </w:tc>
@@ -4117,7 +5444,6 @@
                 <w:noProof/>
                 <w:lang w:val="en-GB"/>
               </w:rPr>
-              <w:lastRenderedPageBreak/>
               <w:t>Loop not correctly formed</w:t>
             </w:r>
           </w:p>
@@ -4132,16 +5458,15 @@
           <w:lang w:val="en-GB"/>
         </w:rPr>
       </w:pPr>
-      <w:bookmarkStart w:id="4" w:name="_Toc347437467"/>
-      <w:r>
-        <w:rPr>
-          <w:noProof/>
-          <w:lang w:val="en-GB"/>
-        </w:rPr>
-        <w:lastRenderedPageBreak/>
+      <w:bookmarkStart w:id="11" w:name="_Toc347913753"/>
+      <w:r>
+        <w:rPr>
+          <w:noProof/>
+          <w:lang w:val="en-GB"/>
+        </w:rPr>
         <w:t>OTHER PROBLEMS</w:t>
       </w:r>
-      <w:bookmarkEnd w:id="4"/>
+      <w:bookmarkEnd w:id="11"/>
     </w:p>
     <w:p>
       <w:pPr>
@@ -4155,17 +5480,32 @@
     <w:p>
       <w:pPr>
         <w:pStyle w:val="Normal1"/>
-        <w:rPr>
-          <w:noProof/>
-          <w:lang w:val="en-GB"/>
-        </w:rPr>
-      </w:pPr>
-      <w:r>
-        <w:rPr>
-          <w:noProof/>
-          <w:lang w:val="en-GB"/>
-        </w:rPr>
-        <w:t xml:space="preserve">In general not enough comments to make the cose understandable from an external inspector, and a poor documentation (javadoc). To understand the meaning  of the classes we had to inspect in all the documentation of the application searching for almost every single class present in the classes assigned to us. </w:t>
+        <w:jc w:val="both"/>
+        <w:rPr>
+          <w:noProof/>
+          <w:lang w:val="en-GB"/>
+        </w:rPr>
+      </w:pPr>
+      <w:r>
+        <w:rPr>
+          <w:noProof/>
+          <w:lang w:val="en-GB"/>
+        </w:rPr>
+        <w:t>In general not enough comments to make the cose understandable from an external inspec</w:t>
+      </w:r>
+      <w:r>
+        <w:rPr>
+          <w:noProof/>
+          <w:lang w:val="en-GB"/>
+        </w:rPr>
+        <w:t>tor, and a poor documentation (J</w:t>
+      </w:r>
+      <w:r>
+        <w:rPr>
+          <w:noProof/>
+          <w:lang w:val="en-GB"/>
+        </w:rPr>
+        <w:t xml:space="preserve">avadoc). To understand the meaning  of the classes we had to inspect in all the documentation of the application searching for almost every single class present in the classes assigned to us. </w:t>
       </w:r>
     </w:p>
     <w:sectPr>
@@ -4271,7 +5611,7 @@
         <w:rStyle w:val="Numeropagina"/>
         <w:noProof/>
       </w:rPr>
-      <w:t>2</w:t>
+      <w:t>9</w:t>
     </w:r>
     <w:r>
       <w:rPr>
@@ -4660,6 +6000,92 @@
     </w:lvl>
   </w:abstractNum>
   <w:abstractNum w:abstractNumId="3">
+    <w:nsid w:val="08FC5B14"/>
+    <w:multiLevelType w:val="hybridMultilevel"/>
+    <w:tmpl w:val="BED2EF1A"/>
+    <w:lvl w:ilvl="0" w:tplc="0410000F">
+      <w:start w:val="1"/>
+      <w:numFmt w:val="decimal"/>
+      <w:lvlText w:val="%1."/>
+      <w:lvlJc w:val="left"/>
+      <w:pPr>
+        <w:ind w:left="720" w:hanging="360"/>
+      </w:pPr>
+    </w:lvl>
+    <w:lvl w:ilvl="1" w:tplc="04100019" w:tentative="1">
+      <w:start w:val="1"/>
+      <w:numFmt w:val="lowerLetter"/>
+      <w:lvlText w:val="%2."/>
+      <w:lvlJc w:val="left"/>
+      <w:pPr>
+        <w:ind w:left="1440" w:hanging="360"/>
+      </w:pPr>
+    </w:lvl>
+    <w:lvl w:ilvl="2" w:tplc="0410001B" w:tentative="1">
+      <w:start w:val="1"/>
+      <w:numFmt w:val="lowerRoman"/>
+      <w:lvlText w:val="%3."/>
+      <w:lvlJc w:val="right"/>
+      <w:pPr>
+        <w:ind w:left="2160" w:hanging="180"/>
+      </w:pPr>
+    </w:lvl>
+    <w:lvl w:ilvl="3" w:tplc="0410000F" w:tentative="1">
+      <w:start w:val="1"/>
+      <w:numFmt w:val="decimal"/>
+      <w:lvlText w:val="%4."/>
+      <w:lvlJc w:val="left"/>
+      <w:pPr>
+        <w:ind w:left="2880" w:hanging="360"/>
+      </w:pPr>
+    </w:lvl>
+    <w:lvl w:ilvl="4" w:tplc="04100019" w:tentative="1">
+      <w:start w:val="1"/>
+      <w:numFmt w:val="lowerLetter"/>
+      <w:lvlText w:val="%5."/>
+      <w:lvlJc w:val="left"/>
+      <w:pPr>
+        <w:ind w:left="3600" w:hanging="360"/>
+      </w:pPr>
+    </w:lvl>
+    <w:lvl w:ilvl="5" w:tplc="0410001B" w:tentative="1">
+      <w:start w:val="1"/>
+      <w:numFmt w:val="lowerRoman"/>
+      <w:lvlText w:val="%6."/>
+      <w:lvlJc w:val="right"/>
+      <w:pPr>
+        <w:ind w:left="4320" w:hanging="180"/>
+      </w:pPr>
+    </w:lvl>
+    <w:lvl w:ilvl="6" w:tplc="0410000F" w:tentative="1">
+      <w:start w:val="1"/>
+      <w:numFmt w:val="decimal"/>
+      <w:lvlText w:val="%7."/>
+      <w:lvlJc w:val="left"/>
+      <w:pPr>
+        <w:ind w:left="5040" w:hanging="360"/>
+      </w:pPr>
+    </w:lvl>
+    <w:lvl w:ilvl="7" w:tplc="04100019" w:tentative="1">
+      <w:start w:val="1"/>
+      <w:numFmt w:val="lowerLetter"/>
+      <w:lvlText w:val="%8."/>
+      <w:lvlJc w:val="left"/>
+      <w:pPr>
+        <w:ind w:left="5760" w:hanging="360"/>
+      </w:pPr>
+    </w:lvl>
+    <w:lvl w:ilvl="8" w:tplc="0410001B" w:tentative="1">
+      <w:start w:val="1"/>
+      <w:numFmt w:val="lowerRoman"/>
+      <w:lvlText w:val="%9."/>
+      <w:lvlJc w:val="right"/>
+      <w:pPr>
+        <w:ind w:left="6480" w:hanging="180"/>
+      </w:pPr>
+    </w:lvl>
+  </w:abstractNum>
+  <w:abstractNum w:abstractNumId="4">
     <w:nsid w:val="0BC66159"/>
     <w:multiLevelType w:val="hybridMultilevel"/>
     <w:tmpl w:val="210043F8"/>
@@ -4771,7 +6197,7 @@
       </w:rPr>
     </w:lvl>
   </w:abstractNum>
-  <w:abstractNum w:abstractNumId="4">
+  <w:abstractNum w:abstractNumId="5">
     <w:nsid w:val="105E0D26"/>
     <w:multiLevelType w:val="hybridMultilevel"/>
     <w:tmpl w:val="55644DC8"/>
@@ -4884,7 +6310,7 @@
       </w:rPr>
     </w:lvl>
   </w:abstractNum>
-  <w:abstractNum w:abstractNumId="5">
+  <w:abstractNum w:abstractNumId="6">
     <w:nsid w:val="11E24531"/>
     <w:multiLevelType w:val="hybridMultilevel"/>
     <w:tmpl w:val="46EC2C8E"/>
@@ -4997,7 +6423,120 @@
       </w:rPr>
     </w:lvl>
   </w:abstractNum>
-  <w:abstractNum w:abstractNumId="6">
+  <w:abstractNum w:abstractNumId="7">
+    <w:nsid w:val="12DD60F1"/>
+    <w:multiLevelType w:val="hybridMultilevel"/>
+    <w:tmpl w:val="12441D96"/>
+    <w:lvl w:ilvl="0" w:tplc="04100001">
+      <w:start w:val="1"/>
+      <w:numFmt w:val="bullet"/>
+      <w:lvlText w:val=""/>
+      <w:lvlJc w:val="left"/>
+      <w:pPr>
+        <w:ind w:left="720" w:hanging="360"/>
+      </w:pPr>
+      <w:rPr>
+        <w:rFonts w:ascii="Symbol" w:hAnsi="Symbol" w:hint="default"/>
+      </w:rPr>
+    </w:lvl>
+    <w:lvl w:ilvl="1" w:tplc="04100003" w:tentative="1">
+      <w:start w:val="1"/>
+      <w:numFmt w:val="bullet"/>
+      <w:lvlText w:val="o"/>
+      <w:lvlJc w:val="left"/>
+      <w:pPr>
+        <w:ind w:left="1440" w:hanging="360"/>
+      </w:pPr>
+      <w:rPr>
+        <w:rFonts w:ascii="Courier New" w:hAnsi="Courier New" w:hint="default"/>
+      </w:rPr>
+    </w:lvl>
+    <w:lvl w:ilvl="2" w:tplc="04100005" w:tentative="1">
+      <w:start w:val="1"/>
+      <w:numFmt w:val="bullet"/>
+      <w:lvlText w:val=""/>
+      <w:lvlJc w:val="left"/>
+      <w:pPr>
+        <w:ind w:left="2160" w:hanging="360"/>
+      </w:pPr>
+      <w:rPr>
+        <w:rFonts w:ascii="Wingdings" w:hAnsi="Wingdings" w:hint="default"/>
+      </w:rPr>
+    </w:lvl>
+    <w:lvl w:ilvl="3" w:tplc="04100001" w:tentative="1">
+      <w:start w:val="1"/>
+      <w:numFmt w:val="bullet"/>
+      <w:lvlText w:val=""/>
+      <w:lvlJc w:val="left"/>
+      <w:pPr>
+        <w:ind w:left="2880" w:hanging="360"/>
+      </w:pPr>
+      <w:rPr>
+        <w:rFonts w:ascii="Symbol" w:hAnsi="Symbol" w:hint="default"/>
+      </w:rPr>
+    </w:lvl>
+    <w:lvl w:ilvl="4" w:tplc="04100003" w:tentative="1">
+      <w:start w:val="1"/>
+      <w:numFmt w:val="bullet"/>
+      <w:lvlText w:val="o"/>
+      <w:lvlJc w:val="left"/>
+      <w:pPr>
+        <w:ind w:left="3600" w:hanging="360"/>
+      </w:pPr>
+      <w:rPr>
+        <w:rFonts w:ascii="Courier New" w:hAnsi="Courier New" w:hint="default"/>
+      </w:rPr>
+    </w:lvl>
+    <w:lvl w:ilvl="5" w:tplc="04100005" w:tentative="1">
+      <w:start w:val="1"/>
+      <w:numFmt w:val="bullet"/>
+      <w:lvlText w:val=""/>
+      <w:lvlJc w:val="left"/>
+      <w:pPr>
+        <w:ind w:left="4320" w:hanging="360"/>
+      </w:pPr>
+      <w:rPr>
+        <w:rFonts w:ascii="Wingdings" w:hAnsi="Wingdings" w:hint="default"/>
+      </w:rPr>
+    </w:lvl>
+    <w:lvl w:ilvl="6" w:tplc="04100001" w:tentative="1">
+      <w:start w:val="1"/>
+      <w:numFmt w:val="bullet"/>
+      <w:lvlText w:val=""/>
+      <w:lvlJc w:val="left"/>
+      <w:pPr>
+        <w:ind w:left="5040" w:hanging="360"/>
+      </w:pPr>
+      <w:rPr>
+        <w:rFonts w:ascii="Symbol" w:hAnsi="Symbol" w:hint="default"/>
+      </w:rPr>
+    </w:lvl>
+    <w:lvl w:ilvl="7" w:tplc="04100003" w:tentative="1">
+      <w:start w:val="1"/>
+      <w:numFmt w:val="bullet"/>
+      <w:lvlText w:val="o"/>
+      <w:lvlJc w:val="left"/>
+      <w:pPr>
+        <w:ind w:left="5760" w:hanging="360"/>
+      </w:pPr>
+      <w:rPr>
+        <w:rFonts w:ascii="Courier New" w:hAnsi="Courier New" w:hint="default"/>
+      </w:rPr>
+    </w:lvl>
+    <w:lvl w:ilvl="8" w:tplc="04100005" w:tentative="1">
+      <w:start w:val="1"/>
+      <w:numFmt w:val="bullet"/>
+      <w:lvlText w:val=""/>
+      <w:lvlJc w:val="left"/>
+      <w:pPr>
+        <w:ind w:left="6480" w:hanging="360"/>
+      </w:pPr>
+      <w:rPr>
+        <w:rFonts w:ascii="Wingdings" w:hAnsi="Wingdings" w:hint="default"/>
+      </w:rPr>
+    </w:lvl>
+  </w:abstractNum>
+  <w:abstractNum w:abstractNumId="8">
     <w:nsid w:val="157C5CB2"/>
     <w:multiLevelType w:val="hybridMultilevel"/>
     <w:tmpl w:val="E10E50FA"/>
@@ -5110,7 +6649,7 @@
       </w:rPr>
     </w:lvl>
   </w:abstractNum>
-  <w:abstractNum w:abstractNumId="7">
+  <w:abstractNum w:abstractNumId="9">
     <w:nsid w:val="15F177E2"/>
     <w:multiLevelType w:val="hybridMultilevel"/>
     <w:tmpl w:val="C03C34A8"/>
@@ -5223,7 +6762,7 @@
       </w:rPr>
     </w:lvl>
   </w:abstractNum>
-  <w:abstractNum w:abstractNumId="8">
+  <w:abstractNum w:abstractNumId="10">
     <w:nsid w:val="180C377A"/>
     <w:multiLevelType w:val="hybridMultilevel"/>
     <w:tmpl w:val="E2DCC676"/>
@@ -5336,7 +6875,7 @@
       </w:rPr>
     </w:lvl>
   </w:abstractNum>
-  <w:abstractNum w:abstractNumId="9">
+  <w:abstractNum w:abstractNumId="11">
     <w:nsid w:val="1B636C8A"/>
     <w:multiLevelType w:val="hybridMultilevel"/>
     <w:tmpl w:val="FC62DC62"/>
@@ -5449,7 +6988,7 @@
       </w:rPr>
     </w:lvl>
   </w:abstractNum>
-  <w:abstractNum w:abstractNumId="10">
+  <w:abstractNum w:abstractNumId="12">
     <w:nsid w:val="2F145DA7"/>
     <w:multiLevelType w:val="hybridMultilevel"/>
     <w:tmpl w:val="256C175A"/>
@@ -5562,7 +7101,7 @@
       </w:rPr>
     </w:lvl>
   </w:abstractNum>
-  <w:abstractNum w:abstractNumId="11">
+  <w:abstractNum w:abstractNumId="13">
     <w:nsid w:val="337D0C99"/>
     <w:multiLevelType w:val="hybridMultilevel"/>
     <w:tmpl w:val="E0DC1D9A"/>
@@ -5675,7 +7214,7 @@
       </w:rPr>
     </w:lvl>
   </w:abstractNum>
-  <w:abstractNum w:abstractNumId="12">
+  <w:abstractNum w:abstractNumId="14">
     <w:nsid w:val="353D221A"/>
     <w:multiLevelType w:val="hybridMultilevel"/>
     <w:tmpl w:val="E04E954E"/>
@@ -5761,7 +7300,7 @@
       </w:pPr>
     </w:lvl>
   </w:abstractNum>
-  <w:abstractNum w:abstractNumId="13">
+  <w:abstractNum w:abstractNumId="15">
     <w:nsid w:val="356510E9"/>
     <w:multiLevelType w:val="hybridMultilevel"/>
     <w:tmpl w:val="C412828C"/>
@@ -5874,7 +7413,7 @@
       </w:rPr>
     </w:lvl>
   </w:abstractNum>
-  <w:abstractNum w:abstractNumId="14">
+  <w:abstractNum w:abstractNumId="16">
     <w:nsid w:val="359F52E8"/>
     <w:multiLevelType w:val="hybridMultilevel"/>
     <w:tmpl w:val="94CCC84A"/>
@@ -5987,7 +7526,7 @@
       </w:rPr>
     </w:lvl>
   </w:abstractNum>
-  <w:abstractNum w:abstractNumId="15">
+  <w:abstractNum w:abstractNumId="17">
     <w:nsid w:val="366921B7"/>
     <w:multiLevelType w:val="hybridMultilevel"/>
     <w:tmpl w:val="2D3A5D60"/>
@@ -6100,7 +7639,7 @@
       </w:rPr>
     </w:lvl>
   </w:abstractNum>
-  <w:abstractNum w:abstractNumId="16">
+  <w:abstractNum w:abstractNumId="18">
     <w:nsid w:val="3AD2389B"/>
     <w:multiLevelType w:val="hybridMultilevel"/>
     <w:tmpl w:val="BFE4487E"/>
@@ -6213,7 +7752,7 @@
       </w:rPr>
     </w:lvl>
   </w:abstractNum>
-  <w:abstractNum w:abstractNumId="17">
+  <w:abstractNum w:abstractNumId="19">
     <w:nsid w:val="40EA028D"/>
     <w:multiLevelType w:val="hybridMultilevel"/>
     <w:tmpl w:val="061CAF1E"/>
@@ -6325,7 +7864,7 @@
       </w:rPr>
     </w:lvl>
   </w:abstractNum>
-  <w:abstractNum w:abstractNumId="18">
+  <w:abstractNum w:abstractNumId="20">
     <w:nsid w:val="4D3F1CD6"/>
     <w:multiLevelType w:val="hybridMultilevel"/>
     <w:tmpl w:val="B5446D1C"/>
@@ -6438,7 +7977,7 @@
       </w:rPr>
     </w:lvl>
   </w:abstractNum>
-  <w:abstractNum w:abstractNumId="19">
+  <w:abstractNum w:abstractNumId="21">
     <w:nsid w:val="520B257E"/>
     <w:multiLevelType w:val="hybridMultilevel"/>
     <w:tmpl w:val="1DC43C02"/>
@@ -6551,7 +8090,7 @@
       </w:rPr>
     </w:lvl>
   </w:abstractNum>
-  <w:abstractNum w:abstractNumId="20">
+  <w:abstractNum w:abstractNumId="22">
     <w:nsid w:val="534E0F66"/>
     <w:multiLevelType w:val="hybridMultilevel"/>
     <w:tmpl w:val="766EC272"/>
@@ -6664,7 +8203,93 @@
       </w:rPr>
     </w:lvl>
   </w:abstractNum>
-  <w:abstractNum w:abstractNumId="21">
+  <w:abstractNum w:abstractNumId="23">
+    <w:nsid w:val="54E7591C"/>
+    <w:multiLevelType w:val="hybridMultilevel"/>
+    <w:tmpl w:val="4516E8FA"/>
+    <w:lvl w:ilvl="0" w:tplc="0410000F">
+      <w:start w:val="1"/>
+      <w:numFmt w:val="decimal"/>
+      <w:lvlText w:val="%1."/>
+      <w:lvlJc w:val="left"/>
+      <w:pPr>
+        <w:ind w:left="720" w:hanging="360"/>
+      </w:pPr>
+    </w:lvl>
+    <w:lvl w:ilvl="1" w:tplc="04100019" w:tentative="1">
+      <w:start w:val="1"/>
+      <w:numFmt w:val="lowerLetter"/>
+      <w:lvlText w:val="%2."/>
+      <w:lvlJc w:val="left"/>
+      <w:pPr>
+        <w:ind w:left="1440" w:hanging="360"/>
+      </w:pPr>
+    </w:lvl>
+    <w:lvl w:ilvl="2" w:tplc="0410001B" w:tentative="1">
+      <w:start w:val="1"/>
+      <w:numFmt w:val="lowerRoman"/>
+      <w:lvlText w:val="%3."/>
+      <w:lvlJc w:val="right"/>
+      <w:pPr>
+        <w:ind w:left="2160" w:hanging="180"/>
+      </w:pPr>
+    </w:lvl>
+    <w:lvl w:ilvl="3" w:tplc="0410000F" w:tentative="1">
+      <w:start w:val="1"/>
+      <w:numFmt w:val="decimal"/>
+      <w:lvlText w:val="%4."/>
+      <w:lvlJc w:val="left"/>
+      <w:pPr>
+        <w:ind w:left="2880" w:hanging="360"/>
+      </w:pPr>
+    </w:lvl>
+    <w:lvl w:ilvl="4" w:tplc="04100019" w:tentative="1">
+      <w:start w:val="1"/>
+      <w:numFmt w:val="lowerLetter"/>
+      <w:lvlText w:val="%5."/>
+      <w:lvlJc w:val="left"/>
+      <w:pPr>
+        <w:ind w:left="3600" w:hanging="360"/>
+      </w:pPr>
+    </w:lvl>
+    <w:lvl w:ilvl="5" w:tplc="0410001B" w:tentative="1">
+      <w:start w:val="1"/>
+      <w:numFmt w:val="lowerRoman"/>
+      <w:lvlText w:val="%6."/>
+      <w:lvlJc w:val="right"/>
+      <w:pPr>
+        <w:ind w:left="4320" w:hanging="180"/>
+      </w:pPr>
+    </w:lvl>
+    <w:lvl w:ilvl="6" w:tplc="0410000F" w:tentative="1">
+      <w:start w:val="1"/>
+      <w:numFmt w:val="decimal"/>
+      <w:lvlText w:val="%7."/>
+      <w:lvlJc w:val="left"/>
+      <w:pPr>
+        <w:ind w:left="5040" w:hanging="360"/>
+      </w:pPr>
+    </w:lvl>
+    <w:lvl w:ilvl="7" w:tplc="04100019" w:tentative="1">
+      <w:start w:val="1"/>
+      <w:numFmt w:val="lowerLetter"/>
+      <w:lvlText w:val="%8."/>
+      <w:lvlJc w:val="left"/>
+      <w:pPr>
+        <w:ind w:left="5760" w:hanging="360"/>
+      </w:pPr>
+    </w:lvl>
+    <w:lvl w:ilvl="8" w:tplc="0410001B" w:tentative="1">
+      <w:start w:val="1"/>
+      <w:numFmt w:val="lowerRoman"/>
+      <w:lvlText w:val="%9."/>
+      <w:lvlJc w:val="right"/>
+      <w:pPr>
+        <w:ind w:left="6480" w:hanging="180"/>
+      </w:pPr>
+    </w:lvl>
+  </w:abstractNum>
+  <w:abstractNum w:abstractNumId="24">
     <w:nsid w:val="560B312C"/>
     <w:multiLevelType w:val="hybridMultilevel"/>
     <w:tmpl w:val="0C068464"/>
@@ -6777,7 +8402,120 @@
       </w:rPr>
     </w:lvl>
   </w:abstractNum>
-  <w:abstractNum w:abstractNumId="22">
+  <w:abstractNum w:abstractNumId="25">
+    <w:nsid w:val="6E84084C"/>
+    <w:multiLevelType w:val="hybridMultilevel"/>
+    <w:tmpl w:val="F612DBE8"/>
+    <w:lvl w:ilvl="0" w:tplc="04100001">
+      <w:start w:val="1"/>
+      <w:numFmt w:val="bullet"/>
+      <w:lvlText w:val=""/>
+      <w:lvlJc w:val="left"/>
+      <w:pPr>
+        <w:ind w:left="773" w:hanging="360"/>
+      </w:pPr>
+      <w:rPr>
+        <w:rFonts w:ascii="Symbol" w:hAnsi="Symbol" w:hint="default"/>
+      </w:rPr>
+    </w:lvl>
+    <w:lvl w:ilvl="1" w:tplc="04100003" w:tentative="1">
+      <w:start w:val="1"/>
+      <w:numFmt w:val="bullet"/>
+      <w:lvlText w:val="o"/>
+      <w:lvlJc w:val="left"/>
+      <w:pPr>
+        <w:ind w:left="1493" w:hanging="360"/>
+      </w:pPr>
+      <w:rPr>
+        <w:rFonts w:ascii="Courier New" w:hAnsi="Courier New" w:hint="default"/>
+      </w:rPr>
+    </w:lvl>
+    <w:lvl w:ilvl="2" w:tplc="04100005" w:tentative="1">
+      <w:start w:val="1"/>
+      <w:numFmt w:val="bullet"/>
+      <w:lvlText w:val=""/>
+      <w:lvlJc w:val="left"/>
+      <w:pPr>
+        <w:ind w:left="2213" w:hanging="360"/>
+      </w:pPr>
+      <w:rPr>
+        <w:rFonts w:ascii="Wingdings" w:hAnsi="Wingdings" w:hint="default"/>
+      </w:rPr>
+    </w:lvl>
+    <w:lvl w:ilvl="3" w:tplc="04100001" w:tentative="1">
+      <w:start w:val="1"/>
+      <w:numFmt w:val="bullet"/>
+      <w:lvlText w:val=""/>
+      <w:lvlJc w:val="left"/>
+      <w:pPr>
+        <w:ind w:left="2933" w:hanging="360"/>
+      </w:pPr>
+      <w:rPr>
+        <w:rFonts w:ascii="Symbol" w:hAnsi="Symbol" w:hint="default"/>
+      </w:rPr>
+    </w:lvl>
+    <w:lvl w:ilvl="4" w:tplc="04100003" w:tentative="1">
+      <w:start w:val="1"/>
+      <w:numFmt w:val="bullet"/>
+      <w:lvlText w:val="o"/>
+      <w:lvlJc w:val="left"/>
+      <w:pPr>
+        <w:ind w:left="3653" w:hanging="360"/>
+      </w:pPr>
+      <w:rPr>
+        <w:rFonts w:ascii="Courier New" w:hAnsi="Courier New" w:hint="default"/>
+      </w:rPr>
+    </w:lvl>
+    <w:lvl w:ilvl="5" w:tplc="04100005" w:tentative="1">
+      <w:start w:val="1"/>
+      <w:numFmt w:val="bullet"/>
+      <w:lvlText w:val=""/>
+      <w:lvlJc w:val="left"/>
+      <w:pPr>
+        <w:ind w:left="4373" w:hanging="360"/>
+      </w:pPr>
+      <w:rPr>
+        <w:rFonts w:ascii="Wingdings" w:hAnsi="Wingdings" w:hint="default"/>
+      </w:rPr>
+    </w:lvl>
+    <w:lvl w:ilvl="6" w:tplc="04100001" w:tentative="1">
+      <w:start w:val="1"/>
+      <w:numFmt w:val="bullet"/>
+      <w:lvlText w:val=""/>
+      <w:lvlJc w:val="left"/>
+      <w:pPr>
+        <w:ind w:left="5093" w:hanging="360"/>
+      </w:pPr>
+      <w:rPr>
+        <w:rFonts w:ascii="Symbol" w:hAnsi="Symbol" w:hint="default"/>
+      </w:rPr>
+    </w:lvl>
+    <w:lvl w:ilvl="7" w:tplc="04100003" w:tentative="1">
+      <w:start w:val="1"/>
+      <w:numFmt w:val="bullet"/>
+      <w:lvlText w:val="o"/>
+      <w:lvlJc w:val="left"/>
+      <w:pPr>
+        <w:ind w:left="5813" w:hanging="360"/>
+      </w:pPr>
+      <w:rPr>
+        <w:rFonts w:ascii="Courier New" w:hAnsi="Courier New" w:hint="default"/>
+      </w:rPr>
+    </w:lvl>
+    <w:lvl w:ilvl="8" w:tplc="04100005" w:tentative="1">
+      <w:start w:val="1"/>
+      <w:numFmt w:val="bullet"/>
+      <w:lvlText w:val=""/>
+      <w:lvlJc w:val="left"/>
+      <w:pPr>
+        <w:ind w:left="6533" w:hanging="360"/>
+      </w:pPr>
+      <w:rPr>
+        <w:rFonts w:ascii="Wingdings" w:hAnsi="Wingdings" w:hint="default"/>
+      </w:rPr>
+    </w:lvl>
+  </w:abstractNum>
+  <w:abstractNum w:abstractNumId="26">
     <w:nsid w:val="7069391B"/>
     <w:multiLevelType w:val="hybridMultilevel"/>
     <w:tmpl w:val="227AF896"/>
@@ -6890,7 +8628,7 @@
       </w:rPr>
     </w:lvl>
   </w:abstractNum>
-  <w:abstractNum w:abstractNumId="23">
+  <w:abstractNum w:abstractNumId="27">
     <w:nsid w:val="7532494B"/>
     <w:multiLevelType w:val="multilevel"/>
     <w:tmpl w:val="5EA2D320"/>
@@ -7003,7 +8741,7 @@
       </w:rPr>
     </w:lvl>
   </w:abstractNum>
-  <w:abstractNum w:abstractNumId="24">
+  <w:abstractNum w:abstractNumId="28">
     <w:nsid w:val="7DF97AEA"/>
     <w:multiLevelType w:val="hybridMultilevel"/>
     <w:tmpl w:val="63CCF292"/>
@@ -7120,76 +8858,88 @@
     <w:abstractNumId w:val="2"/>
   </w:num>
   <w:num w:numId="2">
-    <w:abstractNumId w:val="23"/>
+    <w:abstractNumId w:val="27"/>
   </w:num>
   <w:num w:numId="3">
-    <w:abstractNumId w:val="3"/>
+    <w:abstractNumId w:val="4"/>
   </w:num>
   <w:num w:numId="4">
-    <w:abstractNumId w:val="9"/>
+    <w:abstractNumId w:val="11"/>
   </w:num>
   <w:num w:numId="5">
-    <w:abstractNumId w:val="17"/>
+    <w:abstractNumId w:val="19"/>
   </w:num>
   <w:num w:numId="6">
-    <w:abstractNumId w:val="24"/>
+    <w:abstractNumId w:val="28"/>
   </w:num>
   <w:num w:numId="7">
-    <w:abstractNumId w:val="12"/>
+    <w:abstractNumId w:val="14"/>
   </w:num>
   <w:num w:numId="8">
-    <w:abstractNumId w:val="4"/>
+    <w:abstractNumId w:val="5"/>
   </w:num>
   <w:num w:numId="9">
-    <w:abstractNumId w:val="20"/>
+    <w:abstractNumId w:val="22"/>
   </w:num>
   <w:num w:numId="10">
-    <w:abstractNumId w:val="11"/>
+    <w:abstractNumId w:val="13"/>
   </w:num>
   <w:num w:numId="11">
-    <w:abstractNumId w:val="22"/>
+    <w:abstractNumId w:val="26"/>
   </w:num>
   <w:num w:numId="12">
     <w:abstractNumId w:val="0"/>
   </w:num>
   <w:num w:numId="13">
-    <w:abstractNumId w:val="8"/>
+    <w:abstractNumId w:val="10"/>
   </w:num>
   <w:num w:numId="14">
     <w:abstractNumId w:val="1"/>
   </w:num>
   <w:num w:numId="15">
-    <w:abstractNumId w:val="10"/>
+    <w:abstractNumId w:val="12"/>
   </w:num>
   <w:num w:numId="16">
+    <w:abstractNumId w:val="18"/>
+  </w:num>
+  <w:num w:numId="17">
+    <w:abstractNumId w:val="17"/>
+  </w:num>
+  <w:num w:numId="18">
+    <w:abstractNumId w:val="8"/>
+  </w:num>
+  <w:num w:numId="19">
+    <w:abstractNumId w:val="21"/>
+  </w:num>
+  <w:num w:numId="20">
+    <w:abstractNumId w:val="15"/>
+  </w:num>
+  <w:num w:numId="21">
     <w:abstractNumId w:val="16"/>
   </w:num>
-  <w:num w:numId="17">
-    <w:abstractNumId w:val="15"/>
+  <w:num w:numId="22">
+    <w:abstractNumId w:val="20"/>
   </w:num>
-  <w:num w:numId="18">
+  <w:num w:numId="23">
+    <w:abstractNumId w:val="24"/>
+  </w:num>
+  <w:num w:numId="24">
     <w:abstractNumId w:val="6"/>
   </w:num>
-  <w:num w:numId="19">
-    <w:abstractNumId w:val="19"/>
+  <w:num w:numId="25">
+    <w:abstractNumId w:val="9"/>
   </w:num>
-  <w:num w:numId="20">
-    <w:abstractNumId w:val="13"/>
+  <w:num w:numId="26">
+    <w:abstractNumId w:val="25"/>
   </w:num>
-  <w:num w:numId="21">
-    <w:abstractNumId w:val="14"/>
+  <w:num w:numId="27">
+    <w:abstractNumId w:val="7"/>
   </w:num>
-  <w:num w:numId="22">
-    <w:abstractNumId w:val="18"/>
+  <w:num w:numId="28">
+    <w:abstractNumId w:val="3"/>
   </w:num>
-  <w:num w:numId="23">
-    <w:abstractNumId w:val="21"/>
-  </w:num>
-  <w:num w:numId="24">
-    <w:abstractNumId w:val="5"/>
-  </w:num>
-  <w:num w:numId="25">
-    <w:abstractNumId w:val="7"/>
+  <w:num w:numId="29">
+    <w:abstractNumId w:val="23"/>
   </w:num>
   <w:numIdMacAtCleanup w:val="7"/>
 </w:numbering>
@@ -9248,7 +10998,7 @@
 </file>
 
 <file path=customXml/itemProps1.xml><?xml version="1.0" encoding="utf-8"?>
-<ds:datastoreItem xmlns:ds="http://schemas.openxmlformats.org/officeDocument/2006/customXml" ds:itemID="{031A4F50-32BE-0540-B042-2BB9DDF98E02}">
+<ds:datastoreItem xmlns:ds="http://schemas.openxmlformats.org/officeDocument/2006/customXml" ds:itemID="{609A68F8-F6E5-3143-8763-C90841EB19E2}">
   <ds:schemaRefs>
     <ds:schemaRef ds:uri="http://schemas.openxmlformats.org/officeDocument/2006/bibliography"/>
   </ds:schemaRefs>

</xml_diff>